<commit_message>
test abstract + knit rmd
</commit_message>
<xml_diff>
--- a/manuscript/bwm-manuscript.docx
+++ b/manuscript/bwm-manuscript.docx
@@ -112,6 +112,14 @@
     <w:p>
       <w:pPr>
         <w:pStyle w:val="FirstParagraph"/>
+      </w:pPr>
+      <w:r>
+        <w:t xml:space="preserve">test pour le abstract</w:t>
+      </w:r>
+    </w:p>
+    <w:p>
+      <w:pPr>
+        <w:pStyle w:val="BodyText"/>
       </w:pPr>
       <w:r>
         <w:t xml:space="preserve">Keywords :</w:t>
@@ -255,7 +263,22 @@
         <w:t xml:space="preserve">Discussion</w:t>
       </w:r>
     </w:p>
+    <w:p>
+      <w:r>
+        <w:br w:type="page"/>
+      </w:r>
+    </w:p>
     <w:bookmarkEnd w:id="24"/>
+    <w:bookmarkStart w:id="25" w:name="references"/>
+    <w:p>
+      <w:pPr>
+        <w:pStyle w:val="Heading1"/>
+      </w:pPr>
+      <w:r>
+        <w:t xml:space="preserve">References</w:t>
+      </w:r>
+    </w:p>
+    <w:bookmarkEnd w:id="25"/>
     <w:sectPr>
       <w:footerReference r:id="rId9" w:type="default"/>
       <w:pgSz w:h="15840" w:w="12240"/>

</xml_diff>

<commit_message>
update intro. update packages. update refs
</commit_message>
<xml_diff>
--- a/manuscript/bwm-manuscript.docx
+++ b/manuscript/bwm-manuscript.docx
@@ -122,6 +122,22 @@
         <w:pStyle w:val="BodyText"/>
       </w:pPr>
       <w:r>
+        <w:t xml:space="preserve">test catherine abstract</w:t>
+      </w:r>
+    </w:p>
+    <w:p>
+      <w:pPr>
+        <w:pStyle w:val="BodyText"/>
+      </w:pPr>
+      <w:r>
+        <w:t xml:space="preserve">test catherine no2</w:t>
+      </w:r>
+    </w:p>
+    <w:p>
+      <w:pPr>
+        <w:pStyle w:val="BodyText"/>
+      </w:pPr>
+      <w:r>
         <w:t xml:space="preserve">Keywords :</w:t>
       </w:r>
     </w:p>
@@ -145,7 +161,7 @@
         <w:pStyle w:val="FirstParagraph"/>
       </w:pPr>
       <w:r>
-        <w:t xml:space="preserve">Human-induced environmental modifications can affect species by altering trophic interactions, resulting in the rearrangement of prey and predator communities (REFS). An increasing number of studies report a massive loss of arthropod diversity due to the combined effects of urbanization and human activities (Bosmans et al., 2018; Newbold et al., 2015). For instance, urbanization transforms the habitat caracteristics where arthropod predators hunt (REFS), which may then incur changes in the community composition of their prey (Hallmann et al., 2017; Seibold et al., 2019). Consequently, these new environmental pressures lead to novel physiological and behavioral adaptations enabling predators to survive in urbanized habitats (REFS).</w:t>
+        <w:t xml:space="preserve">Human-induced environmental modifications alter trophic interactions by reshaping prey and predator communities (REFS). An increasing number of studies report a massive loss of arthropod species diversity, which is the most diverse group in the animal kingdom (Giribet &amp; Edgecombe, 2012), due to the combined effects of urbanization and human activities (Bosmans et al., 2018; Newbold et al., 2015). For instance, urbanization transforms the habitat caracteristics where predatory arthropods hunt (REFS), which may then incur changes in the community composition of their prey (Hallmann et al., 2017; Seibold et al., 2019). Consequently, these new environmental pressures can lead to drastic diet changes which may impair the capacity of predatory arthropods to survive in urbanized habitats (REFS).</w:t>
       </w:r>
     </w:p>
     <w:p>
@@ -153,7 +169,7 @@
         <w:pStyle w:val="BodyText"/>
       </w:pPr>
       <w:r>
-        <w:t xml:space="preserve">It has been shown that a change in diet can influence behavior. The diversity of available prey would therefore play a major role in the evolution of the behavior and physiology of the arthropod. It is therefore not only the diversity and abundance but also the quality of the prey. These changes in prey composition modify the biodiversity but also the available nutritional components, fitness, competition and predation behaviors. We understand then the evolutionary importance that a change of prey can have on predator. Among theses consequences, it has been observed that a change of diet could have an effect on the microbiota. Thus, prey have a direct effect on behavior and physiology and a more indirect effect through their microbial environment. The composition of available prey would both have an indirect effect through the microbial environment of the predators and on their ecology. Indeed, the factor of diet seems to play a central role in the composition of the microbiota (Kennedy et al., 2020) and it is also known that prey diversity would likely be lower in urban environments, due to pesticide use, decreased biodiversity, etc. (Bosmans et al., 2018).</w:t>
+        <w:t xml:space="preserve">Numerous studies have shown that varying diets can influence the physiology, behaviour, and fitness of wild predatory animals (REFS). Changes in species composition can alter the quantity of available prey for predatory arthropods, but also their quality, for example, via reduced nutritional components or an increase in the abundance of unpalatable prey (REFS). The microbial communities inhabiting arthropods’ bodies provide numerous functions related to food consumption such as nutrient acquisition, food digestion, and food detoxification (Boone et al., 2013 ;Brune &amp; Ohkuma, 2010; LeBlanc et al., 2013). The microbiome of arthropods may thus pley a key role for their survival and reproduction. Recently, the role of diet has been highlighted as a critical factor mediating the structure of arthropod microbiome communities (kennedy). Yet, we still have very limited knowledge on the ecological mechanisms driving arthropod microbiome diversity in the wild, such as habitat change and prey diet. Moreover, studies of microbiome diversity in arthropods have been mostly descriptive, and the ecological and evolutionary consequences of host-microbe interactions for arthropods are just beginning to be explored (Engel &amp; Moran, 2013, Parks et al. 2017).</w:t>
       </w:r>
     </w:p>
     <w:p>
@@ -161,23 +177,7 @@
         <w:pStyle w:val="BodyText"/>
       </w:pPr>
       <w:r>
-        <w:t xml:space="preserve">Until now, only a few studies have highlighted the importance of host-microbe interactions and the important role that microbial communities play in the evolution and adaptation of their hosts (REFS). Little is known about microbiota of arthropods (Engel &amp; Moran, 2013), one of the most diverse group in the animal (Giribet &amp; Edgecombe, 2012). Also, yet little is known about urbanization effects on microbiomes. Only a few studies have demonstrated the importance of non-pathogenic skin or gut microbes in the behavior of some arthropods, including spiders (Parks et al., 2017). The limited empirical data available have all demonstrated that there is a relative importance of environmental effects (habitat and prey) on the microbiota. These effects have often been part of a microbiological or ecological approach but only few studies combine the aspects to understand the consequences.</w:t>
-      </w:r>
-    </w:p>
-    <w:p>
-      <w:pPr>
-        <w:pStyle w:val="BodyText"/>
-      </w:pPr>
-      <w:r>
-        <w:t xml:space="preserve">However, more and more studies have demonstrated the importance of the microbiota. The microbiome have been shown to contribute to nutrition, protection from parasites and pathogens, modulation of immune responses, and communication. The extent of these roles is not yet clear and awaits further study. In addition to their obvious contribution to food digestion and detoxification (Boone et al., 2013 ;Brune &amp; Ohkuma, 2010 ), microbes can provide essential nutrients (LeBlanc et al., 2013 ), provide defense against pathogens (Kwong &amp; Moran, 2016 ), and even influence host behavior (Sharon et al., 2010).</w:t>
-      </w:r>
-    </w:p>
-    <w:p>
-      <w:pPr>
-        <w:pStyle w:val="BodyText"/>
-      </w:pPr>
-      <w:r>
-        <w:t xml:space="preserve">Predators are a good system for highlighting the consequences of urbanization but present major difficulties in terms of data collection. Predators are essential vectors of information to better understand the effects of the biodiversity of their habitat. They are opportunists that reflect the state of its ecosystem. In this study, we used the western black widow (</w:t>
+        <w:t xml:space="preserve">In this study, we used the western black widow (</w:t>
       </w:r>
       <w:r>
         <w:rPr>
@@ -187,7 +187,7 @@
         <w:t xml:space="preserve">Latrodectus hesperus</w:t>
       </w:r>
       <w:r>
-        <w:t xml:space="preserve">) which is a sedentary predatory arthropod that uses its web as a predatory tool. This predator can stay in one place for almost a year and feeds exclusively on local prey (REFS). While the western black widow is a facultative generalist, it has been shown to benefit from a diversity of prey to fulfill its nutritional requirements (REFS). A balanced diet of multiple prey types may be adaptive for spiders because polyphagy provides access to a variety of nutrients not available from a single prey source. This has been shown to maximize growth rates and survival of juveniles (Uetz et al. 1992; Toft &amp; Wise 1999). However, a mixed diet may be limited by the availability of certain prey types in the habitat where black widows establish themselves. Western black widows can be found both in desertic and urban environments. They are therefore ideal study systems to quantify the consequences of urbanization via the study of its microbiota and its web. They could be a bioindicator informing on the state of the surrounding ecosystems (REFS). The composition of the microbial environment of the spider would be an adaptive response to changes in habitat and available prey diversity.</w:t>
+        <w:t xml:space="preserve">), a sedentary predatory spider that uses its web as a hunting tool, to test the effect of urbanization and prey diet on their micriobiota composition. This predator can stay in one place for almost a year and feeds exclusively on local prey (REFS). While the western black widow is a facultative generalist, it has been shown to benefit from a diversity of prey to fulfill its nutritional requirements (REFS). A balanced diet of multiple prey types may be adaptive for spiders because polyphagy provides access to a variety of nutrients not available from a single prey source. This has been shown to maximize growth rates and survival of juveniles (Uetz et al. 1992; Toft &amp; Wise 1999). However, a mixed diet may be limited by the availability of certain prey types in the habitat where black widows establish themselves. Western black widows can be found both in desertic and urban environments. They are therefore ideal study systems to quantify the consequences of urbanization via the study of their microbiota. They could potentially serve as bioindicators informing on the state of the surrounding ecosystems (REFS). For example, the composition of the microbial environment of the spider would be an adaptive response to changes in habitat and available prey diversity.</w:t>
       </w:r>
     </w:p>
     <w:p>
@@ -195,7 +195,17 @@
         <w:pStyle w:val="BodyText"/>
       </w:pPr>
       <w:r>
-        <w:t xml:space="preserve">Here, we combined field and laboratory experiments to evaluate the impacts of urbanization on microbiome communities and body condition of western black widows. In the field, we compared spiders collected from 4 different sites to measure the impacts of urbanization on microbiome diversity. Our objective is to characterize and compare the gut and web bacterial communities of western black widows according to their environment: desert (natural) versus urban. We hypothesize that the diversity and structure of the bacterial communities of the gut and webs will differ between spiders collected in desertic and urban habitats. We predict that gut and web bacterial diversity will be higher for spiders collected in the desert. In a subsequent laboratory experiment, we studied the influence of a restricted diet on microbiome diversity. Our objective is to evaluate the effect of a restricted diet (i.e. crickets vs isopods) on the alpha and beta diversity of the western black widow’s gut microbiome. First, knowing there is a functional relationship between diet and gut microbiome, spiders that consumed a similar diet should have a homogeneous community. Second, the rate of variation in beta diversity should be explained by diet. Thus, the diet of crickets will demonstrate greater abundance and diversity since they are omnivores and have a high protein and fruit/vegetable diet (Ng, Stat, Bunce, &amp; Simmons, 2018). Thus, the isopod diet group should have a lower variety of microbiome specific to their carrot-based diet.</w:t>
+        <w:t xml:space="preserve">Here, we combined field and laboratory experiments to evaluate the impacts of urbanization on microbiome communities and body condition of western black widows. In the field, we compared spiders collected from 4 different sites to measure the impacts of urbanization on microbiome diversity. Our objective is to characterize and compare the gut and web bacterial communities of western black widows according to their environment: desert (natural) versus urban. We hypothesize that the diversity and structure of the bacterial communities of the gut and webs will differ between spiders collected in desertic and urban habitats. Because prey diversity would likely be lower in urban environments (Bosmans et al. 2018), we predict that gut and web bacterial diversity will be higher for spiders collected in the desert. In a subsequent laboratory experiment, we studied the influence of a restricted diet on microbiome diversity. Our objective is to evaluate the effect of a restricted diet (i.e. crickets vs isopods) on the alpha and beta diversity of the western black widow’s gut microbiome. First, knowing there is a functional relationship between diet and gut microbiome, spiders that consumed a similar diet should have a homogeneous community. Second, the rate of variation in beta diversity should be explained by diet. Thus, the diet of crickets will demonstrate greater abundance and diversity since they are omnivores and have a high protein and fruit/vegetable diet (Ng, Stat, Bunce, &amp; Simmons, 2018). Thus, the isopod diet group should have a lower variety of microbiome specific to their carrot-based diet.</w:t>
+      </w:r>
+      <w:r>
+        <w:t xml:space="preserve"> </w:t>
+      </w:r>
+      <w:r>
+        <w:rPr>
+          <w:iCs/>
+          <w:i/>
+        </w:rPr>
+        <w:t xml:space="preserve">peut être expliquer le transfert trophique de bactéries pour supporter notre hypothèse. On peut citer Hélène Dionx Phénix ici</w:t>
       </w:r>
     </w:p>
     <w:p>
@@ -224,7 +234,7 @@
       </w:r>
     </w:p>
     <w:bookmarkEnd w:id="21"/>
-    <w:bookmarkStart w:id="22" w:name="materials-and-methods"/>
+    <w:bookmarkStart w:id="30" w:name="materials-and-methods"/>
     <w:p>
       <w:pPr>
         <w:pStyle w:val="Heading1"/>
@@ -233,13 +243,243 @@
         <w:t xml:space="preserve">Materials and methods</w:t>
       </w:r>
     </w:p>
+    <w:bookmarkStart w:id="22" w:name="Xc45778671279bc981fd1921d5cb5624c0350ad6"/>
+    <w:p>
+      <w:pPr>
+        <w:pStyle w:val="Heading2"/>
+      </w:pPr>
+      <w:r>
+        <w:t xml:space="preserve">Study system : The western black widow spider (</w:t>
+      </w:r>
+      <w:r>
+        <w:rPr>
+          <w:iCs/>
+          <w:i/>
+        </w:rPr>
+        <w:t xml:space="preserve">Latrodectus hesperus</w:t>
+      </w:r>
+      <w:r>
+        <w:t xml:space="preserve">)</w:t>
+      </w:r>
+    </w:p>
+    <w:p>
+      <w:pPr>
+        <w:pStyle w:val="FirstParagraph"/>
+      </w:pPr>
+      <w:r>
+        <w:t xml:space="preserve">Western black widows (Latrodectus hesperus) will be used as a biological model to assess the impact of diets on the structure of their gut microbiome. L. hesperus occurs in cities and desert habitats from Mexico to western Canada. It is a polyphagous predatory species that feeds on a wide variety of prey.</w:t>
+      </w:r>
+      <w:r>
+        <w:t xml:space="preserve"> </w:t>
+      </w:r>
+      <w:r>
+        <w:t xml:space="preserve">They are considered generalist predators. Mature females are mostly solitary and sedentary. Indeed, it is a predatory arthropod that has a predation strategy based on the creation of a 3D web that is defined by a sit and wait mode. They would tend to stay on their web for a long time and feed locally on the prey that falls on their web (Dunaj, Bettencourt, Garb, et al. ,2020). The web would also be an interesting bio indicator that could inform on the nature of prey, predators and bacteria. Indeed, the web is a rich microbial environment that could provide information about the ecosystem and available prey.</w:t>
+      </w:r>
+    </w:p>
+    <w:p>
+      <w:pPr>
+        <w:pStyle w:val="BodyText"/>
+      </w:pPr>
+      <w:r>
+        <w:t xml:space="preserve">Predatory arthropods have a relatively simple gut and the diversity of their microbiome seems more likely to be affected by their diet. Black widow spiders (genus Latrodectus) are therefore a particularly suitable system to understand how microbes influence spider evolution The black widows used in the experiment come from a wild population collected and were reared and maintained in the laboratory under standardized conditions for a minimum of 3 years. The individuals were isolated and exposed to the same conditions of temperature (24°C ± 2°C), humidity (40% RH) and a day-night cycle of 12h-12h. Non-experimental individuals were fed twice a month with a live cricket.</w:t>
+      </w:r>
+    </w:p>
+    <w:bookmarkEnd w:id="22"/>
+    <w:bookmarkStart w:id="24" w:name="Xec73fce9c96534ce461a0dc608c0e80f3682511"/>
+    <w:p>
+      <w:pPr>
+        <w:pStyle w:val="Heading2"/>
+      </w:pPr>
+      <w:r>
+        <w:t xml:space="preserve">Methods for the microbiome of spiders in the field</w:t>
+      </w:r>
+    </w:p>
+    <w:p>
+      <w:pPr>
+        <w:pStyle w:val="FirstParagraph"/>
+      </w:pPr>
+      <w:r>
+        <w:t xml:space="preserve">With L. hesperus specimens reared in the laboratory at the Université du Québec à Montréal (UQAM), several compartments (cuticles, bristles, feces, etc.) were tested with different protocols from QIAGEN and targeting different genetic materials (eithergenetic material (either DNA or bacterial RNA). It was finally determined that bacterial DNA would be extracted more efficiently with the DNeasy® PowerSoil® protocol (QIAGEN).</w:t>
+      </w:r>
+    </w:p>
+    <w:bookmarkStart w:id="23" w:name="data-collection"/>
+    <w:p>
+      <w:pPr>
+        <w:pStyle w:val="Heading3"/>
+      </w:pPr>
+      <w:r>
+        <w:t xml:space="preserve">Data collection</w:t>
+      </w:r>
+    </w:p>
+    <w:p>
+      <w:pPr>
+        <w:pStyle w:val="FirstParagraph"/>
+      </w:pPr>
+      <w:r>
+        <w:rPr>
+          <w:iCs/>
+          <w:i/>
+        </w:rPr>
+        <w:t xml:space="preserve">we need to describe the field conditions, temperature, precipitation, land cover, blablabla</w:t>
+      </w:r>
+    </w:p>
+    <w:p>
+      <w:pPr>
+        <w:pStyle w:val="BodyText"/>
+      </w:pPr>
+      <w:r>
+        <w:t xml:space="preserve">During the sampling period (spring 2020), a total of 14 specimens of L. Hesperus were captured in the vicinity of and outside the city of Tucson, Arizona (USA). These specimens were distributed among 4 different sites, including 2 desert wilderness sites (Chaos Canyon (CC) and Dove Mountain (DM)) and 2 urban sites (University of Arizona Campus (UA) and a Lowe’s (LO) parking lot). Spider webbing was collected for each individual captured under relatively sterile individual captured under relatively sterile conditions (latex gloves and alcohol) with a Falcon tube and a disinfected metal rod. The webs were recovered by turning the rod in the center of the specimen and was captured with a Falcon tube and a metal rod. The 14 individuals and their respective webs were identified and transported alive to storage at -20°C. The samples were finally sent by mail (placed in dry ice) to the laboratories of UQAM. The samples were placed on ice at irregular intervals during initial storage, transportation and finally final storage at the UQAM laboratories. The samples of each location and type, however, underwent this intermittent cooling uniformly.</w:t>
+      </w:r>
+    </w:p>
+    <w:bookmarkEnd w:id="23"/>
+    <w:bookmarkEnd w:id="24"/>
+    <w:bookmarkStart w:id="27" w:name="X7e79dc856a249c8835f6b15a49436c6e1fe1347"/>
+    <w:p>
+      <w:pPr>
+        <w:pStyle w:val="Heading2"/>
+      </w:pPr>
+      <w:r>
+        <w:t xml:space="preserve">Methods for the microbiome of spiders in the laboratory experiment</w:t>
+      </w:r>
+    </w:p>
+    <w:bookmarkStart w:id="25" w:name="feeding-bioassay"/>
+    <w:p>
+      <w:pPr>
+        <w:pStyle w:val="Heading3"/>
+      </w:pPr>
+      <w:r>
+        <w:t xml:space="preserve">Feeding bioassay</w:t>
+      </w:r>
+    </w:p>
+    <w:p>
+      <w:pPr>
+        <w:pStyle w:val="FirstParagraph"/>
+      </w:pPr>
+      <w:r>
+        <w:t xml:space="preserve">In a laboratory feeding experiment, we tested whether a single meal has the potential to alter the gut bacterial community of black widow.</w:t>
+      </w:r>
+      <w:r>
+        <w:t xml:space="preserve"> </w:t>
+      </w:r>
+      <w:r>
+        <w:t xml:space="preserve">The spiders were randomly allocated to three treatments: (1) no food (control), (2) a meal consisting of Gryllodes sigillatus (crickets), and (3) a meal consisting of Porcellionides pruinosus (isopod). Isopods are present in city. Isopods are poor in nutrients and contain little protein.</w:t>
+      </w:r>
+      <w:r>
+        <w:t xml:space="preserve"> </w:t>
+      </w:r>
+      <w:r>
+        <w:t xml:space="preserve">Crickets represents one of the common preys of spider in labotary. They represent a food rich in lipid and protein that is beneficial to spiders</w:t>
+      </w:r>
+      <w:r>
+        <w:t xml:space="preserve"> </w:t>
+      </w:r>
+      <w:r>
+        <w:t xml:space="preserve">Each individual was first transferred to a cardboard support where they build their web for 5 days. Second, the black widows were divided into their three distinct groups and identified in the database. Then, prey was administered weekly to maintain them at their satiation level. The diets were maintained for 6 weeks and the spiders were dissected 72 hours after their last meal. In the control group, the spiders were not fed for 6 weeks.</w:t>
+      </w:r>
+    </w:p>
+    <w:bookmarkEnd w:id="25"/>
+    <w:bookmarkStart w:id="26" w:name="cricket-and-isopod"/>
+    <w:p>
+      <w:pPr>
+        <w:pStyle w:val="Heading3"/>
+      </w:pPr>
+      <w:r>
+        <w:t xml:space="preserve">Cricket and isopod</w:t>
+      </w:r>
+    </w:p>
+    <w:p>
+      <w:pPr>
+        <w:pStyle w:val="FirstParagraph"/>
+      </w:pPr>
+      <w:r>
+        <w:t xml:space="preserve">The crickets and isopods used are within the range of potential natural prey. They both come from a controlled and ethical farm located on the south shore of Montreal.</w:t>
+      </w:r>
+      <w:r>
+        <w:t xml:space="preserve"> </w:t>
+      </w:r>
+      <w:r>
+        <w:t xml:space="preserve">For the first diet, crickets of the species Gryllodes sigillatus were chosen and raised in the laboratory. They are housed in ventilated containers and maintained at room temperature. They are fed regularly with an assortment of vegetables, pet food and plants. Crickets are a good source of protein while being low in fat. They also have a very low calcium/phosphorus ratio. For the second diet, isopods of the species Porcellionides pruinosus were chosen and raised in the laboratory. The sowbugs are small terrestrial crustaceans that are not very nutritious. They are very low in fat and protein but very rich in several minerals, including calcium. They are kept in their container in a humid culture environment and at room temperature. They are fed with carrots and vegetables about twice a week.</w:t>
+      </w:r>
+    </w:p>
+    <w:bookmarkEnd w:id="26"/>
+    <w:bookmarkEnd w:id="27"/>
+    <w:bookmarkStart w:id="28" w:name="X50099caa92e7433b5d423d8f9058e3740b54741"/>
+    <w:p>
+      <w:pPr>
+        <w:pStyle w:val="Heading2"/>
+      </w:pPr>
+      <w:r>
+        <w:t xml:space="preserve">Sample processing for the field and laboratory experiment</w:t>
+      </w:r>
+    </w:p>
+    <w:p>
+      <w:pPr>
+        <w:pStyle w:val="FirstParagraph"/>
+      </w:pPr>
+      <w:r>
+        <w:t xml:space="preserve">The analysis of intestinal bacteria was performed on dissected digestive tracts and the lipid profile. Each spider was transferred to a plastic jar with a lid to be anesthetized by introducing CO2 for 2 to 5 minutes than by freezing in a -20°C freezer. The samples were then rinsed in three steps. I performed an initial rinse with sterile pure water for 1 minute, followed by a second rinse with 70% ethanol for 5 minutes, and then a series of three more rinses times with sterile pure water. The hindgut of each individual was dissected in 0.1 M Sodium Chloride, 0.015 M Sodium Citrate, 0.1% Diethyl Pyrocarbonate sterile solution with sterile forceps under a binocular loupe, placed in 1.5 ml microcentrifuge tubes, washed three times with sterile water. All manipulations were performed under flame and the equipment sterilized at each use. Spiders being sacrificed, then stored at -20°C until DNA was extracted. the dissection was done in the same day of their euthanasia.</w:t>
+      </w:r>
+    </w:p>
+    <w:p>
+      <w:pPr>
+        <w:pStyle w:val="BodyText"/>
+      </w:pPr>
+      <w:r>
+        <w:t xml:space="preserve">An external sterilization of the cuticle was performed before the bacterial DNA extractions for each spider to avoid any contamination to the internal microbiota. The specimens were first placed in a Falcon tube containing ultrapure water and then subjected to the sonicator for 60 sec. They were then immersed in 95% ethanol and vortexed 30 sec. The same step follows with 75% ethanol. Afterwards, the spiders are placed in a sterile mortar, then crushed to extract the inner liquids with a filter pipette and added to the solution C1 of the DNeasy® PowerSoil® kit (QIAGEN), which will be used for all DNA extractions.</w:t>
+      </w:r>
+    </w:p>
+    <w:p>
+      <w:pPr>
+        <w:pStyle w:val="BodyText"/>
+      </w:pPr>
+      <w:r>
+        <w:t xml:space="preserve">It is therefore the complete internal environment (fatty masses, cephalothorax, intestinal tract, ovaries, legs, etc. except for the cuticles) which is evaluated for its microbiota of spider on the field. The respective webs were first dissected and cut under the hood or Bunsen flame with knives with sterile knives and tweezers and then incorporated into solution C1 of the DNeasy® PowerSoil® kit (QIAGEN) in order to analyze their to analyze their surfaces for bacteria. For spider diet, after 6 weeks of a strict diet, three individuals per group were sacrificed in order to collect the digestive tract and the lipidic profile to extract the microbial DNA. The dissections were performed 72h after their last meal. Each spider was sterilized and then dissected under a binocular light microscope before used the DNeasy® PowerSoil® kit (QIAGEN). A PCR was performed with the bacterial DNA extracted with the PCR Master Mix (QIAGEN) as well as the buffer and amplifying solution from Invitrogen company.</w:t>
+      </w:r>
+    </w:p>
+    <w:p>
+      <w:pPr>
+        <w:pStyle w:val="BodyText"/>
+      </w:pPr>
+      <w:r>
+        <w:t xml:space="preserve">À VALIDER</w:t>
+      </w:r>
+      <w:r>
+        <w:t xml:space="preserve"> </w:t>
+      </w:r>
+      <w:r>
+        <w:t xml:space="preserve">Bactérie Tm = 57°C Eucaryotes Tm = 61°C</w:t>
+      </w:r>
+      <w:r>
+        <w:t xml:space="preserve"> </w:t>
+      </w:r>
+      <w:r>
+        <w:t xml:space="preserve">Bacteria with 5uL DNA and Eucaryote 2uL DNA</w:t>
+      </w:r>
+      <w:r>
+        <w:t xml:space="preserve"> </w:t>
+      </w:r>
+      <w:r>
+        <w:t xml:space="preserve">Polymerase : Phusion Hot Start II High-Fidelity</w:t>
+      </w:r>
+    </w:p>
+    <w:bookmarkEnd w:id="28"/>
+    <w:bookmarkStart w:id="29" w:name="Xe09c0a14a6906ccd10e0b8f234a456446094e35"/>
+    <w:p>
+      <w:pPr>
+        <w:pStyle w:val="Heading2"/>
+      </w:pPr>
+      <w:r>
+        <w:t xml:space="preserve">Data preparation and statistical analyses</w:t>
+      </w:r>
+    </w:p>
     <w:p>
       <w:r>
         <w:br w:type="page"/>
       </w:r>
     </w:p>
-    <w:bookmarkEnd w:id="22"/>
-    <w:bookmarkStart w:id="23" w:name="results"/>
+    <w:bookmarkEnd w:id="29"/>
+    <w:bookmarkEnd w:id="30"/>
+    <w:bookmarkStart w:id="31" w:name="results"/>
     <w:p>
       <w:pPr>
         <w:pStyle w:val="Heading1"/>
@@ -253,8 +493,8 @@
         <w:br w:type="page"/>
       </w:r>
     </w:p>
-    <w:bookmarkEnd w:id="23"/>
-    <w:bookmarkStart w:id="24" w:name="discussion"/>
+    <w:bookmarkEnd w:id="31"/>
+    <w:bookmarkStart w:id="32" w:name="discussion"/>
     <w:p>
       <w:pPr>
         <w:pStyle w:val="Heading1"/>
@@ -268,8 +508,8 @@
         <w:br w:type="page"/>
       </w:r>
     </w:p>
-    <w:bookmarkEnd w:id="24"/>
-    <w:bookmarkStart w:id="25" w:name="references"/>
+    <w:bookmarkEnd w:id="32"/>
+    <w:bookmarkStart w:id="33" w:name="references"/>
     <w:p>
       <w:pPr>
         <w:pStyle w:val="Heading1"/>
@@ -278,7 +518,7 @@
         <w:t xml:space="preserve">References</w:t>
       </w:r>
     </w:p>
-    <w:bookmarkEnd w:id="25"/>
+    <w:bookmarkEnd w:id="33"/>
     <w:sectPr>
       <w:footerReference r:id="rId9" w:type="default"/>
       <w:pgSz w:h="15840" w:w="12240"/>

</xml_diff>

<commit_message>
arranged oikos csl. knit ms
</commit_message>
<xml_diff>
--- a/manuscript/bwm-manuscript.docx
+++ b/manuscript/bwm-manuscript.docx
@@ -91,13 +91,31 @@
         <w:t xml:space="preserve"> </w:t>
       </w:r>
       <w:r>
-        <w:t xml:space="preserve">(Latrodectus</w:t>
-      </w:r>
-      <w:r>
-        <w:t xml:space="preserve"> </w:t>
-      </w:r>
-      <w:r>
-        <w:t xml:space="preserve">hesperus)</w:t>
+        <w:t xml:space="preserve">(</w:t>
+      </w:r>
+      <w:r>
+        <w:rPr>
+          <w:iCs/>
+          <w:i/>
+        </w:rPr>
+        <w:t xml:space="preserve">Latrodectus</w:t>
+      </w:r>
+      <w:r>
+        <w:rPr>
+          <w:iCs/>
+          <w:i/>
+        </w:rPr>
+        <w:t xml:space="preserve"> </w:t>
+      </w:r>
+      <w:r>
+        <w:rPr>
+          <w:iCs/>
+          <w:i/>
+        </w:rPr>
+        <w:t xml:space="preserve">hesperus</w:t>
+      </w:r>
+      <w:r>
+        <w:t xml:space="preserve">)</w:t>
       </w:r>
     </w:p>
     <w:bookmarkStart w:id="20" w:name="abstract"/>
@@ -112,30 +130,6 @@
     <w:p>
       <w:pPr>
         <w:pStyle w:val="FirstParagraph"/>
-      </w:pPr>
-      <w:r>
-        <w:t xml:space="preserve">test pour le abstract</w:t>
-      </w:r>
-    </w:p>
-    <w:p>
-      <w:pPr>
-        <w:pStyle w:val="BodyText"/>
-      </w:pPr>
-      <w:r>
-        <w:t xml:space="preserve">test catherine abstract</w:t>
-      </w:r>
-    </w:p>
-    <w:p>
-      <w:pPr>
-        <w:pStyle w:val="BodyText"/>
-      </w:pPr>
-      <w:r>
-        <w:t xml:space="preserve">test catherine no2</w:t>
-      </w:r>
-    </w:p>
-    <w:p>
-      <w:pPr>
-        <w:pStyle w:val="BodyText"/>
       </w:pPr>
       <w:r>
         <w:t xml:space="preserve">Keywords :</w:t>
@@ -161,7 +155,34 @@
         <w:pStyle w:val="FirstParagraph"/>
       </w:pPr>
       <w:r>
-        <w:t xml:space="preserve">Human-induced environmental modifications alter trophic interactions by reshaping prey and predator communities (REFS). An increasing number of studies report a massive loss of arthropod species diversity, which is the most diverse group in the animal kingdom (Giribet &amp; Edgecombe, 2012), due to the combined effects of urbanization and human activities (Bosmans et al., 2018; Newbold et al., 2015). For instance, urbanization transforms the habitat caracteristics where predatory arthropods hunt (REFS), which may then incur changes in the community composition of their prey (Hallmann et al., 2017; Seibold et al., 2019). Consequently, these new environmental pressures can lead to drastic diet changes which may impair the capacity of predatory arthropods to survive in urbanized habitats (REFS).</w:t>
+        <w:t xml:space="preserve">Human-induced environmental modifications alter trophic interactions by reshaping prey and predator communities (REFS). An increasing number of studies report a massive loss of arthropod species diversity, which is the most diverse group in the animal kingdom</w:t>
+      </w:r>
+      <w:r>
+        <w:t xml:space="preserve"> </w:t>
+      </w:r>
+      <w:r>
+        <w:t xml:space="preserve">(Giribet and Edgecombe 2010)</w:t>
+      </w:r>
+      <w:r>
+        <w:t xml:space="preserve">, due to the combined effects of urbanization and human activities</w:t>
+      </w:r>
+      <w:r>
+        <w:t xml:space="preserve"> </w:t>
+      </w:r>
+      <w:r>
+        <w:t xml:space="preserve">(Newbold et al. 2015, Bosmans et al. 2018, Seibold et al. 2019)</w:t>
+      </w:r>
+      <w:r>
+        <w:t xml:space="preserve">. For instance, urbanization transforms the habitat characteristics where predatory arthropods hunt (REFS), which may then incur changes in the community composition of their prey</w:t>
+      </w:r>
+      <w:r>
+        <w:t xml:space="preserve"> </w:t>
+      </w:r>
+      <w:r>
+        <w:t xml:space="preserve">(Hallmann et al. 2017, Seibold et al. 2019)</w:t>
+      </w:r>
+      <w:r>
+        <w:t xml:space="preserve">. Consequently, these new environmental pressures can lead to drastic diet changes which may impair the capacity of predatory arthropods to survive in urbanized habitats (REFS).</w:t>
       </w:r>
     </w:p>
     <w:p>
@@ -169,7 +190,34 @@
         <w:pStyle w:val="BodyText"/>
       </w:pPr>
       <w:r>
-        <w:t xml:space="preserve">Numerous studies have shown that varying diets can influence the physiology, behaviour, and fitness of wild predatory animals (REFS). Changes in species composition can alter the quantity of available prey for predatory arthropods, but also their quality, for example, via reduced nutritional components or an increase in the abundance of unpalatable prey (REFS). The microbial communities inhabiting arthropods’ bodies provide numerous functions related to food consumption such as nutrient acquisition, food digestion, and food detoxification (Boone et al., 2013 ;Brune &amp; Ohkuma, 2010; LeBlanc et al., 2013). The microbiome of arthropods may thus pley a key role for their survival and reproduction. Recently, the role of diet has been highlighted as a critical factor mediating the structure of arthropod microbiome communities (kennedy). Yet, we still have very limited knowledge on the ecological mechanisms driving arthropod microbiome diversity in the wild, such as habitat change and prey diet. Moreover, studies of microbiome diversity in arthropods have been mostly descriptive, and the ecological and evolutionary consequences of host-microbe interactions for arthropods are just beginning to be explored (Engel &amp; Moran, 2013, Parks et al. 2017).</w:t>
+        <w:t xml:space="preserve">Numerous studies have shown that varying diets can influence the physiology, behaviour, and fitness of wild predatory animals (REFS). Changes in species composition can alter the quantity of available prey for predatory arthropods, but also their quality, for example, via reduced nutritional components (REFS). The microbial communities inhabiting arthropods’ bodies provide numerous functions related to food consumption such as nutrient acquisition, food digestion, and food detoxification</w:t>
+      </w:r>
+      <w:r>
+        <w:t xml:space="preserve"> </w:t>
+      </w:r>
+      <w:r>
+        <w:t xml:space="preserve">(Brune and Ohkuma 2011, LeBlanc et al. 2013, Boone et al. 2013)</w:t>
+      </w:r>
+      <w:r>
+        <w:t xml:space="preserve">. The microbiome of arthropods may thus play a key role for their survival and reproduction in a changing landscape. Recently, the role of diet has been highlighted as a critical factor mediating the structure of arthropod microbiome communities</w:t>
+      </w:r>
+      <w:r>
+        <w:t xml:space="preserve"> </w:t>
+      </w:r>
+      <w:r>
+        <w:t xml:space="preserve">(Kennedy et al. 2020)</w:t>
+      </w:r>
+      <w:r>
+        <w:t xml:space="preserve">. Yet, we still have very limited knowledge on the ecological mechanisms driving arthropod microbiome diversity in the wild, such as habitat change and prey diet. Moreover, studies of microbiome diversity in arthropods have been mostly descriptive, and the ecological and evolutionary consequences of host-microbe interactions for arthropods are just beginning to be explored</w:t>
+      </w:r>
+      <w:r>
+        <w:t xml:space="preserve"> </w:t>
+      </w:r>
+      <w:r>
+        <w:t xml:space="preserve">(Engel and Moran 2013, Parks et al. 2017)</w:t>
+      </w:r>
+      <w:r>
+        <w:t xml:space="preserve">. Accordingly, the composition of the microbial environment of arthropods could indicate adaptive responses to changes in habitat and prey diversity.</w:t>
       </w:r>
     </w:p>
     <w:p>
@@ -187,7 +235,25 @@
         <w:t xml:space="preserve">Latrodectus hesperus</w:t>
       </w:r>
       <w:r>
-        <w:t xml:space="preserve">), a sedentary predatory spider that uses its web as a hunting tool, to test the effect of urbanization and prey diet on their micriobiota composition. This predator can stay in one place for almost a year and feeds exclusively on local prey (REFS). While the western black widow is a facultative generalist, it has been shown to benefit from a diversity of prey to fulfill its nutritional requirements (REFS). A balanced diet of multiple prey types may be adaptive for spiders because polyphagy provides access to a variety of nutrients not available from a single prey source. This has been shown to maximize growth rates and survival of juveniles (Uetz et al. 1992; Toft &amp; Wise 1999). However, a mixed diet may be limited by the availability of certain prey types in the habitat where black widows establish themselves. Western black widows can be found both in desertic and urban environments. They are therefore ideal study systems to quantify the consequences of urbanization via the study of their microbiota. They could potentially serve as bioindicators informing on the state of the surrounding ecosystems (REFS). For example, the composition of the microbial environment of the spider would be an adaptive response to changes in habitat and available prey diversity.</w:t>
+        <w:t xml:space="preserve">), a sedentary predatory spider that uses its web as a hunting tool, to test the effect of urbanization and prey diet on their micriobiota composition. This predator can stay in one place for almost a year and feeds exclusively on local prey (REFS). While the western black widow is a facultative generalist, it has been shown to benefit from a diversity of prey to fulfill its nutritional requirements (REFS). A balanced diet of multiple prey types may be adaptive for spiders because polyphagy provides access to a variety of nutrients not available from a single prey source. This has been shown to maximize growth rate and survival of juveniles</w:t>
+      </w:r>
+      <w:r>
+        <w:t xml:space="preserve"> </w:t>
+      </w:r>
+      <w:r>
+        <w:t xml:space="preserve">(Uetz et al. 1992, Toft 1999)</w:t>
+      </w:r>
+      <w:r>
+        <w:t xml:space="preserve">. However, a mixed diet may be limited by the availability of certain prey types in the habitat where black widows establish themselves. Western black widows can be found both in desertic and urban environments. They are therefore ideal study systems to quantify the consequences of urbanization via the study of their microbiota. They could potentially serve as bioindicators informing on the state of the surrounding ecological communities</w:t>
+      </w:r>
+      <w:r>
+        <w:t xml:space="preserve"> </w:t>
+      </w:r>
+      <w:r>
+        <w:t xml:space="preserve">(Hose et al. 2002, Gregorič et al. 2022, De et al. 2022)</w:t>
+      </w:r>
+      <w:r>
+        <w:t xml:space="preserve">.</w:t>
       </w:r>
     </w:p>
     <w:p>
@@ -195,7 +261,25 @@
         <w:pStyle w:val="BodyText"/>
       </w:pPr>
       <w:r>
-        <w:t xml:space="preserve">Here, we combined field and laboratory experiments to evaluate the impacts of urbanization on microbiome communities and body condition of western black widows. In the field, we compared spiders collected from 4 different sites to measure the impacts of urbanization on microbiome diversity. Our objective is to characterize and compare the gut and web bacterial communities of western black widows according to their environment: desert (natural) versus urban. We hypothesize that the diversity and structure of the bacterial communities of the gut and webs will differ between spiders collected in desertic and urban habitats. Because prey diversity would likely be lower in urban environments (Bosmans et al. 2018), we predict that gut and web bacterial diversity will be higher for spiders collected in the desert. In a subsequent laboratory experiment, we studied the influence of a restricted diet on microbiome diversity. Our objective is to evaluate the effect of a restricted diet (i.e. crickets vs isopods) on the alpha and beta diversity of the western black widow’s gut microbiome. First, knowing there is a functional relationship between diet and gut microbiome, spiders that consumed a similar diet should have a homogeneous community. Second, the rate of variation in beta diversity should be explained by diet. Thus, the diet of crickets will demonstrate greater abundance and diversity since they are omnivores and have a high protein and fruit/vegetable diet (Ng, Stat, Bunce, &amp; Simmons, 2018). Thus, the isopod diet group should have a lower variety of microbiome specific to their carrot-based diet.</w:t>
+        <w:t xml:space="preserve">Here, we combined field and laboratory experiments to evaluate the impacts of urbanization on microbiome communities and body condition of western black widows. In the field, we compared spiders collected from 4 different sites to measure the impacts of urbanization on microbiome diversity. Our objective is to characterize and compare the gut and web bacterial communities of western black widows according to their environment: desert (natural) versus urban. We hypothesize that the diversity and structure of the bacterial communities of the gut and webs will differ between spiders collected in desertic and urban habitats. Because prey diversity would likely be lower in urban environments</w:t>
+      </w:r>
+      <w:r>
+        <w:t xml:space="preserve"> </w:t>
+      </w:r>
+      <w:r>
+        <w:t xml:space="preserve">(Bosmans et al. 2018)</w:t>
+      </w:r>
+      <w:r>
+        <w:t xml:space="preserve">, we predict that gut and web bacterial diversity will be higher for spiders collected in the desert. In a subsequent laboratory experiment, we studied the influence of a restricted diet on microbiome diversity. Our objective is to evaluate the effect of a restricted diet (i.e. crickets vs isopods) on the alpha and beta diversity of the western black widow’s gut microbiome. First, knowing there is a functional relationship between diet and gut microbiome, spiders that consumed a similar diet should have a homogeneous community. Second, the rate of variation in beta diversity should be explained by the spider’s diet. A diet composed of crickets should ellicit a greater abundance and diversity since crickets are omnivores with a high protein and fruit/vegetable diet</w:t>
+      </w:r>
+      <w:r>
+        <w:t xml:space="preserve"> </w:t>
+      </w:r>
+      <w:r>
+        <w:t xml:space="preserve">(Ng et al. 2018)</w:t>
+      </w:r>
+      <w:r>
+        <w:t xml:space="preserve">. On the contrary, spiders restricted with an isopod diet should have a lower variety of microorganisms specific to the carrot-based diet that was provided to the isopods.</w:t>
       </w:r>
       <w:r>
         <w:t xml:space="preserve"> </w:t>
@@ -221,12 +305,6 @@
       <w:r>
         <w:t xml:space="preserve">One of the hypothesis would be that The permanent core microbiome should account for 30% of the species-specific microbial flora and thus be observed across groups leading to a stable and predictable microbial community (REFS). This should thus be resistant to the influence of diet on the community (Chu, Spencer, Curzi, Zavala, &amp; Seufferheld, 2013 ; Engel &amp; Moran, 2013 ; Reese &amp; Dunn, 2018 ; Ruokolainen , Ikonen, Makkonen, &amp; Hanski, 2016 ; Russell et al., 2009 ; Sanders et al., 2014 ).</w:t>
       </w:r>
-      <w:r>
-        <w:t xml:space="preserve"> </w:t>
-      </w:r>
-      <w:r>
-        <w:t xml:space="preserve">This study will provide a better understanding of the impacts of urbanization on the microbial ecology of L. hesperus in Arizona. It will also help determine how prey encountered by black widows shape the structure of their microbiome. And on the other hand, to improve the understanding of their co-evolutionary relationship.</w:t>
-      </w:r>
     </w:p>
     <w:p>
       <w:r>
@@ -504,12 +582,24 @@
       </w:r>
     </w:p>
     <w:p>
+      <w:pPr>
+        <w:pStyle w:val="FirstParagraph"/>
+      </w:pPr>
+      <w:r>
+        <w:rPr>
+          <w:iCs/>
+          <w:i/>
+        </w:rPr>
+        <w:t xml:space="preserve">Our study provides a better understanding of the impacts of urbanization on the microbial ecology of L. hesperus in Arizona. It will also help determine how prey encountered by black widows shape the structure of their microbiome.</w:t>
+      </w:r>
+    </w:p>
+    <w:p>
       <w:r>
         <w:br w:type="page"/>
       </w:r>
     </w:p>
     <w:bookmarkEnd w:id="32"/>
-    <w:bookmarkStart w:id="33" w:name="references"/>
+    <w:bookmarkStart w:id="66" w:name="references"/>
     <w:p>
       <w:pPr>
         <w:pStyle w:val="Heading1"/>
@@ -518,7 +608,764 @@
         <w:t xml:space="preserve">References</w:t>
       </w:r>
     </w:p>
-    <w:bookmarkEnd w:id="33"/>
+    <w:bookmarkStart w:id="65" w:name="refs"/>
+    <w:bookmarkStart w:id="34" w:name="ref-Boone.etal2013"/>
+    <w:p>
+      <w:pPr>
+        <w:pStyle w:val="Bibliography"/>
+      </w:pPr>
+      <w:r>
+        <w:t xml:space="preserve">Boone, C. K. et al. 2013.</w:t>
+      </w:r>
+      <w:r>
+        <w:t xml:space="preserve"> </w:t>
+      </w:r>
+      <w:hyperlink r:id="rId33">
+        <w:r>
+          <w:rPr>
+            <w:rStyle w:val="Hyperlink"/>
+          </w:rPr>
+          <w:t xml:space="preserve">Bacteria</w:t>
+        </w:r>
+        <w:r>
+          <w:rPr>
+            <w:rStyle w:val="Hyperlink"/>
+          </w:rPr>
+          <w:t xml:space="preserve"> </w:t>
+        </w:r>
+        <w:r>
+          <w:rPr>
+            <w:rStyle w:val="Hyperlink"/>
+          </w:rPr>
+          <w:t xml:space="preserve">Associated</w:t>
+        </w:r>
+        <w:r>
+          <w:rPr>
+            <w:rStyle w:val="Hyperlink"/>
+          </w:rPr>
+          <w:t xml:space="preserve"> </w:t>
+        </w:r>
+        <w:r>
+          <w:rPr>
+            <w:rStyle w:val="Hyperlink"/>
+          </w:rPr>
+          <w:t xml:space="preserve">with a</w:t>
+        </w:r>
+        <w:r>
+          <w:rPr>
+            <w:rStyle w:val="Hyperlink"/>
+          </w:rPr>
+          <w:t xml:space="preserve"> </w:t>
+        </w:r>
+        <w:r>
+          <w:rPr>
+            <w:rStyle w:val="Hyperlink"/>
+          </w:rPr>
+          <w:t xml:space="preserve">Tree-Killing Insect Reduce Concentrations</w:t>
+        </w:r>
+        <w:r>
+          <w:rPr>
+            <w:rStyle w:val="Hyperlink"/>
+          </w:rPr>
+          <w:t xml:space="preserve"> </w:t>
+        </w:r>
+        <w:r>
+          <w:rPr>
+            <w:rStyle w:val="Hyperlink"/>
+          </w:rPr>
+          <w:t xml:space="preserve">of</w:t>
+        </w:r>
+        <w:r>
+          <w:rPr>
+            <w:rStyle w:val="Hyperlink"/>
+          </w:rPr>
+          <w:t xml:space="preserve"> </w:t>
+        </w:r>
+        <w:r>
+          <w:rPr>
+            <w:rStyle w:val="Hyperlink"/>
+          </w:rPr>
+          <w:t xml:space="preserve">Plant Defense Compounds</w:t>
+        </w:r>
+      </w:hyperlink>
+      <w:r>
+        <w:t xml:space="preserve">. - Journal of Chemical Ecology 39: 1003–1006.</w:t>
+      </w:r>
+    </w:p>
+    <w:bookmarkEnd w:id="34"/>
+    <w:bookmarkStart w:id="36" w:name="ref-Bosmans.etal2018"/>
+    <w:p>
+      <w:pPr>
+        <w:pStyle w:val="Bibliography"/>
+      </w:pPr>
+      <w:r>
+        <w:t xml:space="preserve">Bosmans, L. et al. 2018.</w:t>
+      </w:r>
+      <w:r>
+        <w:t xml:space="preserve"> </w:t>
+      </w:r>
+      <w:hyperlink r:id="rId35">
+        <w:r>
+          <w:rPr>
+            <w:rStyle w:val="Hyperlink"/>
+          </w:rPr>
+          <w:t xml:space="preserve">Habitat-specific variation in gut microbial communities and pathogen prevalence in bumblebee queens (</w:t>
+        </w:r>
+        <w:r>
+          <w:rPr>
+            <w:rStyle w:val="Hyperlink"/>
+          </w:rPr>
+          <w:t xml:space="preserve">Bombus</w:t>
+        </w:r>
+        <w:r>
+          <w:rPr>
+            <w:rStyle w:val="Hyperlink"/>
+          </w:rPr>
+          <w:t xml:space="preserve"> </w:t>
+        </w:r>
+        <w:r>
+          <w:rPr>
+            <w:rStyle w:val="Hyperlink"/>
+          </w:rPr>
+          <w:t xml:space="preserve">terrestris)</w:t>
+        </w:r>
+      </w:hyperlink>
+      <w:r>
+        <w:t xml:space="preserve">. - PLOS ONE 13: e0204612.</w:t>
+      </w:r>
+    </w:p>
+    <w:bookmarkEnd w:id="36"/>
+    <w:bookmarkStart w:id="38" w:name="ref-Brune.Ohkuma2011"/>
+    <w:p>
+      <w:pPr>
+        <w:pStyle w:val="Bibliography"/>
+      </w:pPr>
+      <w:r>
+        <w:t xml:space="preserve">Brune, A. and Ohkuma, M. 2011.</w:t>
+      </w:r>
+      <w:r>
+        <w:t xml:space="preserve"> </w:t>
+      </w:r>
+      <w:hyperlink r:id="rId37">
+        <w:r>
+          <w:rPr>
+            <w:rStyle w:val="Hyperlink"/>
+          </w:rPr>
+          <w:t xml:space="preserve">Role of the</w:t>
+        </w:r>
+        <w:r>
+          <w:rPr>
+            <w:rStyle w:val="Hyperlink"/>
+          </w:rPr>
+          <w:t xml:space="preserve"> </w:t>
+        </w:r>
+        <w:r>
+          <w:rPr>
+            <w:rStyle w:val="Hyperlink"/>
+          </w:rPr>
+          <w:t xml:space="preserve">Termite Gut Microbiota</w:t>
+        </w:r>
+        <w:r>
+          <w:rPr>
+            <w:rStyle w:val="Hyperlink"/>
+          </w:rPr>
+          <w:t xml:space="preserve"> </w:t>
+        </w:r>
+        <w:r>
+          <w:rPr>
+            <w:rStyle w:val="Hyperlink"/>
+          </w:rPr>
+          <w:t xml:space="preserve">in</w:t>
+        </w:r>
+        <w:r>
+          <w:rPr>
+            <w:rStyle w:val="Hyperlink"/>
+          </w:rPr>
+          <w:t xml:space="preserve"> </w:t>
+        </w:r>
+        <w:r>
+          <w:rPr>
+            <w:rStyle w:val="Hyperlink"/>
+          </w:rPr>
+          <w:t xml:space="preserve">Symbiotic Digestion</w:t>
+        </w:r>
+      </w:hyperlink>
+      <w:r>
+        <w:t xml:space="preserve">. - In: Bignell, D. E. et al. (eds), Biology of</w:t>
+      </w:r>
+      <w:r>
+        <w:t xml:space="preserve"> </w:t>
+      </w:r>
+      <w:r>
+        <w:t xml:space="preserve">Termites</w:t>
+      </w:r>
+      <w:r>
+        <w:t xml:space="preserve">: A</w:t>
+      </w:r>
+      <w:r>
+        <w:t xml:space="preserve"> </w:t>
+      </w:r>
+      <w:r>
+        <w:t xml:space="preserve">Modern Synthesis</w:t>
+      </w:r>
+      <w:r>
+        <w:t xml:space="preserve">.</w:t>
+      </w:r>
+      <w:r>
+        <w:t xml:space="preserve"> </w:t>
+      </w:r>
+      <w:r>
+        <w:t xml:space="preserve">Springer Netherlands</w:t>
+      </w:r>
+      <w:r>
+        <w:t xml:space="preserve">, pp. 439–475.</w:t>
+      </w:r>
+    </w:p>
+    <w:bookmarkEnd w:id="38"/>
+    <w:bookmarkStart w:id="40" w:name="ref-De.etal2022"/>
+    <w:p>
+      <w:pPr>
+        <w:pStyle w:val="Bibliography"/>
+      </w:pPr>
+      <w:r>
+        <w:t xml:space="preserve">De, K. et al. 2022.</w:t>
+      </w:r>
+      <w:r>
+        <w:t xml:space="preserve"> </w:t>
+      </w:r>
+      <w:hyperlink r:id="rId39">
+        <w:r>
+          <w:rPr>
+            <w:rStyle w:val="Hyperlink"/>
+          </w:rPr>
+          <w:t xml:space="preserve">Spiders as bio-indicators of habitat disturbance in the riparian zone of the</w:t>
+        </w:r>
+        <w:r>
+          <w:rPr>
+            <w:rStyle w:val="Hyperlink"/>
+          </w:rPr>
+          <w:t xml:space="preserve"> </w:t>
+        </w:r>
+        <w:r>
+          <w:rPr>
+            <w:rStyle w:val="Hyperlink"/>
+          </w:rPr>
+          <w:t xml:space="preserve">Ganga</w:t>
+        </w:r>
+        <w:r>
+          <w:rPr>
+            <w:rStyle w:val="Hyperlink"/>
+          </w:rPr>
+          <w:t xml:space="preserve"> </w:t>
+        </w:r>
+        <w:r>
+          <w:rPr>
+            <w:rStyle w:val="Hyperlink"/>
+          </w:rPr>
+          <w:t xml:space="preserve">river: A preliminary study</w:t>
+        </w:r>
+      </w:hyperlink>
+      <w:r>
+        <w:t xml:space="preserve">. - Trop Ecol 63: 209–215.</w:t>
+      </w:r>
+    </w:p>
+    <w:bookmarkEnd w:id="40"/>
+    <w:bookmarkStart w:id="42" w:name="ref-Engel.Moran2013"/>
+    <w:p>
+      <w:pPr>
+        <w:pStyle w:val="Bibliography"/>
+      </w:pPr>
+      <w:r>
+        <w:t xml:space="preserve">Engel, P. and Moran, N. A. 2013.</w:t>
+      </w:r>
+      <w:r>
+        <w:t xml:space="preserve"> </w:t>
+      </w:r>
+      <w:hyperlink r:id="rId41">
+        <w:r>
+          <w:rPr>
+            <w:rStyle w:val="Hyperlink"/>
+          </w:rPr>
+          <w:t xml:space="preserve">The gut microbiota of insects</w:t>
+        </w:r>
+        <w:r>
+          <w:rPr>
+            <w:rStyle w:val="Hyperlink"/>
+          </w:rPr>
+          <w:t xml:space="preserve"> </w:t>
+        </w:r>
+        <w:r>
+          <w:rPr>
+            <w:rStyle w:val="Hyperlink"/>
+          </w:rPr>
+          <w:t xml:space="preserve"> </w:t>
+        </w:r>
+        <w:r>
+          <w:rPr>
+            <w:rStyle w:val="Hyperlink"/>
+          </w:rPr>
+          <w:t xml:space="preserve">diversity in structure and function</w:t>
+        </w:r>
+      </w:hyperlink>
+      <w:r>
+        <w:t xml:space="preserve">. - FEMS Microbiology Reviews 37: 699–735.</w:t>
+      </w:r>
+    </w:p>
+    <w:bookmarkEnd w:id="42"/>
+    <w:bookmarkStart w:id="44" w:name="ref-Giribet.Edgecombe2010"/>
+    <w:p>
+      <w:pPr>
+        <w:pStyle w:val="Bibliography"/>
+      </w:pPr>
+      <w:r>
+        <w:t xml:space="preserve">Giribet, G. and Edgecombe, G. 2010.</w:t>
+      </w:r>
+      <w:r>
+        <w:t xml:space="preserve"> </w:t>
+      </w:r>
+      <w:hyperlink r:id="rId43">
+        <w:r>
+          <w:rPr>
+            <w:rStyle w:val="Hyperlink"/>
+          </w:rPr>
+          <w:t xml:space="preserve">Reevaluating the</w:t>
+        </w:r>
+        <w:r>
+          <w:rPr>
+            <w:rStyle w:val="Hyperlink"/>
+          </w:rPr>
+          <w:t xml:space="preserve"> </w:t>
+        </w:r>
+        <w:r>
+          <w:rPr>
+            <w:rStyle w:val="Hyperlink"/>
+          </w:rPr>
+          <w:t xml:space="preserve">Arthropod Tree</w:t>
+        </w:r>
+        <w:r>
+          <w:rPr>
+            <w:rStyle w:val="Hyperlink"/>
+          </w:rPr>
+          <w:t xml:space="preserve"> </w:t>
+        </w:r>
+        <w:r>
+          <w:rPr>
+            <w:rStyle w:val="Hyperlink"/>
+          </w:rPr>
+          <w:t xml:space="preserve">of</w:t>
+        </w:r>
+        <w:r>
+          <w:rPr>
+            <w:rStyle w:val="Hyperlink"/>
+          </w:rPr>
+          <w:t xml:space="preserve"> </w:t>
+        </w:r>
+        <w:r>
+          <w:rPr>
+            <w:rStyle w:val="Hyperlink"/>
+          </w:rPr>
+          <w:t xml:space="preserve">Life</w:t>
+        </w:r>
+      </w:hyperlink>
+      <w:r>
+        <w:t xml:space="preserve">. - Annual review of entomology 57: 167–86.</w:t>
+      </w:r>
+    </w:p>
+    <w:bookmarkEnd w:id="44"/>
+    <w:bookmarkStart w:id="46" w:name="ref-Gregoric.etal2022"/>
+    <w:p>
+      <w:pPr>
+        <w:pStyle w:val="Bibliography"/>
+      </w:pPr>
+      <w:r>
+        <w:t xml:space="preserve">Gregorič, M. et al. 2022.</w:t>
+      </w:r>
+      <w:r>
+        <w:t xml:space="preserve"> </w:t>
+      </w:r>
+      <w:hyperlink r:id="rId45">
+        <w:r>
+          <w:rPr>
+            <w:rStyle w:val="Hyperlink"/>
+          </w:rPr>
+          <w:t xml:space="preserve">Spider webs as</w:t>
+        </w:r>
+        <w:r>
+          <w:rPr>
+            <w:rStyle w:val="Hyperlink"/>
+          </w:rPr>
+          <w:t xml:space="preserve"> </w:t>
+        </w:r>
+        <w:r>
+          <w:rPr>
+            <w:rStyle w:val="Hyperlink"/>
+          </w:rPr>
+          <w:t xml:space="preserve">eDNA</w:t>
+        </w:r>
+        <w:r>
+          <w:rPr>
+            <w:rStyle w:val="Hyperlink"/>
+          </w:rPr>
+          <w:t xml:space="preserve"> </w:t>
+        </w:r>
+        <w:r>
+          <w:rPr>
+            <w:rStyle w:val="Hyperlink"/>
+          </w:rPr>
+          <w:t xml:space="preserve">samplers:</w:t>
+        </w:r>
+        <w:r>
+          <w:rPr>
+            <w:rStyle w:val="Hyperlink"/>
+          </w:rPr>
+          <w:t xml:space="preserve"> </w:t>
+        </w:r>
+        <w:r>
+          <w:rPr>
+            <w:rStyle w:val="Hyperlink"/>
+          </w:rPr>
+          <w:t xml:space="preserve">Biodiversity</w:t>
+        </w:r>
+        <w:r>
+          <w:rPr>
+            <w:rStyle w:val="Hyperlink"/>
+          </w:rPr>
+          <w:t xml:space="preserve"> </w:t>
+        </w:r>
+        <w:r>
+          <w:rPr>
+            <w:rStyle w:val="Hyperlink"/>
+          </w:rPr>
+          <w:t xml:space="preserve">assessment across the tree of life</w:t>
+        </w:r>
+      </w:hyperlink>
+      <w:r>
+        <w:t xml:space="preserve">. - Mol. Ecol. Resour. in press.</w:t>
+      </w:r>
+    </w:p>
+    <w:bookmarkEnd w:id="46"/>
+    <w:bookmarkStart w:id="48" w:name="ref-Hallmann.etal2017"/>
+    <w:p>
+      <w:pPr>
+        <w:pStyle w:val="Bibliography"/>
+      </w:pPr>
+      <w:r>
+        <w:t xml:space="preserve">Hallmann, C. A. et al. 2017.</w:t>
+      </w:r>
+      <w:r>
+        <w:t xml:space="preserve"> </w:t>
+      </w:r>
+      <w:hyperlink r:id="rId47">
+        <w:r>
+          <w:rPr>
+            <w:rStyle w:val="Hyperlink"/>
+          </w:rPr>
+          <w:t xml:space="preserve">More than 75 percent decline over 27 years in total flying insect biomass in protected areas</w:t>
+        </w:r>
+      </w:hyperlink>
+      <w:r>
+        <w:t xml:space="preserve">. - PLOS ONE 12: e0185809.</w:t>
+      </w:r>
+    </w:p>
+    <w:bookmarkEnd w:id="48"/>
+    <w:bookmarkStart w:id="50" w:name="ref-Hose.etal2002"/>
+    <w:p>
+      <w:pPr>
+        <w:pStyle w:val="Bibliography"/>
+      </w:pPr>
+      <w:r>
+        <w:t xml:space="preserve">Hose, G. C. et al. 2002.</w:t>
+      </w:r>
+      <w:r>
+        <w:t xml:space="preserve"> </w:t>
+      </w:r>
+      <w:hyperlink r:id="rId49">
+        <w:r>
+          <w:rPr>
+            <w:rStyle w:val="Hyperlink"/>
+          </w:rPr>
+          <w:t xml:space="preserve">Spider webs as environmental indicators</w:t>
+        </w:r>
+      </w:hyperlink>
+      <w:r>
+        <w:t xml:space="preserve">. - Environmental Pollution 120: 725–733.</w:t>
+      </w:r>
+    </w:p>
+    <w:bookmarkEnd w:id="50"/>
+    <w:bookmarkStart w:id="52" w:name="ref-Kennedy.etal2020"/>
+    <w:p>
+      <w:pPr>
+        <w:pStyle w:val="Bibliography"/>
+      </w:pPr>
+      <w:r>
+        <w:t xml:space="preserve">Kennedy, S. R. et al. 2020.</w:t>
+      </w:r>
+      <w:r>
+        <w:t xml:space="preserve"> </w:t>
+      </w:r>
+      <w:hyperlink r:id="rId51">
+        <w:r>
+          <w:rPr>
+            <w:rStyle w:val="Hyperlink"/>
+          </w:rPr>
+          <w:t xml:space="preserve">Are you what you eat?</w:t>
+        </w:r>
+        <w:r>
+          <w:rPr>
+            <w:rStyle w:val="Hyperlink"/>
+          </w:rPr>
+          <w:t xml:space="preserve"> </w:t>
+        </w:r>
+        <w:r>
+          <w:rPr>
+            <w:rStyle w:val="Hyperlink"/>
+          </w:rPr>
+          <w:t xml:space="preserve">A</w:t>
+        </w:r>
+        <w:r>
+          <w:rPr>
+            <w:rStyle w:val="Hyperlink"/>
+          </w:rPr>
+          <w:t xml:space="preserve"> </w:t>
+        </w:r>
+        <w:r>
+          <w:rPr>
+            <w:rStyle w:val="Hyperlink"/>
+          </w:rPr>
+          <w:t xml:space="preserve">highly transient and prey-influenced gut microbiome in the grey house spider</w:t>
+        </w:r>
+        <w:r>
+          <w:rPr>
+            <w:rStyle w:val="Hyperlink"/>
+          </w:rPr>
+          <w:t xml:space="preserve"> </w:t>
+        </w:r>
+        <w:r>
+          <w:rPr>
+            <w:rStyle w:val="Hyperlink"/>
+          </w:rPr>
+          <w:t xml:space="preserve">Badumna</w:t>
+        </w:r>
+        <w:r>
+          <w:rPr>
+            <w:rStyle w:val="Hyperlink"/>
+          </w:rPr>
+          <w:t xml:space="preserve"> </w:t>
+        </w:r>
+        <w:r>
+          <w:rPr>
+            <w:rStyle w:val="Hyperlink"/>
+          </w:rPr>
+          <w:t xml:space="preserve">longinqua</w:t>
+        </w:r>
+      </w:hyperlink>
+      <w:r>
+        <w:t xml:space="preserve">. - Mol. Ecol. 29: 1001–1015.</w:t>
+      </w:r>
+    </w:p>
+    <w:bookmarkEnd w:id="52"/>
+    <w:bookmarkStart w:id="54" w:name="ref-LeBlanc.etal2013"/>
+    <w:p>
+      <w:pPr>
+        <w:pStyle w:val="Bibliography"/>
+      </w:pPr>
+      <w:r>
+        <w:t xml:space="preserve">LeBlanc, J. G. et al. 2013.</w:t>
+      </w:r>
+      <w:r>
+        <w:t xml:space="preserve"> </w:t>
+      </w:r>
+      <w:hyperlink r:id="rId53">
+        <w:r>
+          <w:rPr>
+            <w:rStyle w:val="Hyperlink"/>
+          </w:rPr>
+          <w:t xml:space="preserve">Bacteria as vitamin suppliers to their host: A gut microbiota perspective</w:t>
+        </w:r>
+      </w:hyperlink>
+      <w:r>
+        <w:t xml:space="preserve">. - Curr. Opin. Biotechnol. 24: 160–168.</w:t>
+      </w:r>
+    </w:p>
+    <w:bookmarkEnd w:id="54"/>
+    <w:bookmarkStart w:id="56" w:name="ref-Newbold.etal2015"/>
+    <w:p>
+      <w:pPr>
+        <w:pStyle w:val="Bibliography"/>
+      </w:pPr>
+      <w:r>
+        <w:t xml:space="preserve">Newbold, T. et al. 2015.</w:t>
+      </w:r>
+      <w:r>
+        <w:t xml:space="preserve"> </w:t>
+      </w:r>
+      <w:hyperlink r:id="rId55">
+        <w:r>
+          <w:rPr>
+            <w:rStyle w:val="Hyperlink"/>
+          </w:rPr>
+          <w:t xml:space="preserve">Global effects of land use on local terrestrial biodiversity</w:t>
+        </w:r>
+      </w:hyperlink>
+      <w:r>
+        <w:t xml:space="preserve">. - Nature 520: 45–50.</w:t>
+      </w:r>
+    </w:p>
+    <w:bookmarkEnd w:id="56"/>
+    <w:bookmarkStart w:id="58" w:name="ref-Ng.etal2018"/>
+    <w:p>
+      <w:pPr>
+        <w:pStyle w:val="Bibliography"/>
+      </w:pPr>
+      <w:r>
+        <w:t xml:space="preserve">Ng, S. H. et al. 2018.</w:t>
+      </w:r>
+      <w:r>
+        <w:t xml:space="preserve"> </w:t>
+      </w:r>
+      <w:hyperlink r:id="rId57">
+        <w:r>
+          <w:rPr>
+            <w:rStyle w:val="Hyperlink"/>
+          </w:rPr>
+          <w:t xml:space="preserve">The influence of diet and environment on the gut microbial community of field crickets</w:t>
+        </w:r>
+      </w:hyperlink>
+      <w:r>
+        <w:t xml:space="preserve">. - Ecol. Evol. 8: 4704–4720.</w:t>
+      </w:r>
+    </w:p>
+    <w:bookmarkEnd w:id="58"/>
+    <w:bookmarkStart w:id="60" w:name="ref-Parks.etal2017"/>
+    <w:p>
+      <w:pPr>
+        <w:pStyle w:val="Bibliography"/>
+      </w:pPr>
+      <w:r>
+        <w:t xml:space="preserve">Parks, O. B. et al. 2017.</w:t>
+      </w:r>
+      <w:r>
+        <w:t xml:space="preserve"> </w:t>
+      </w:r>
+      <w:hyperlink r:id="rId59">
+        <w:r>
+          <w:rPr>
+            <w:rStyle w:val="Hyperlink"/>
+          </w:rPr>
+          <w:t xml:space="preserve">Exposure to cuticular bacteria can alter host behavior in a funnel-weaving spider</w:t>
+        </w:r>
+      </w:hyperlink>
+      <w:r>
+        <w:t xml:space="preserve">. - Curr. Zool. 64: 721–726.</w:t>
+      </w:r>
+    </w:p>
+    <w:bookmarkEnd w:id="60"/>
+    <w:bookmarkStart w:id="62" w:name="ref-Seibold.etal2019"/>
+    <w:p>
+      <w:pPr>
+        <w:pStyle w:val="Bibliography"/>
+      </w:pPr>
+      <w:r>
+        <w:t xml:space="preserve">Seibold, S. et al. 2019.</w:t>
+      </w:r>
+      <w:r>
+        <w:t xml:space="preserve"> </w:t>
+      </w:r>
+      <w:hyperlink r:id="rId61">
+        <w:r>
+          <w:rPr>
+            <w:rStyle w:val="Hyperlink"/>
+          </w:rPr>
+          <w:t xml:space="preserve">Arthropod decline in grasslands and forests is associated with landscape-level drivers</w:t>
+        </w:r>
+      </w:hyperlink>
+      <w:r>
+        <w:t xml:space="preserve">. - Nature 574: 671–674.</w:t>
+      </w:r>
+    </w:p>
+    <w:bookmarkEnd w:id="62"/>
+    <w:bookmarkStart w:id="63" w:name="ref-Toft1999"/>
+    <w:p>
+      <w:pPr>
+        <w:pStyle w:val="Bibliography"/>
+      </w:pPr>
+      <w:r>
+        <w:t xml:space="preserve">Toft, S. 1999. Prey</w:t>
+      </w:r>
+      <w:r>
+        <w:t xml:space="preserve"> </w:t>
+      </w:r>
+      <w:r>
+        <w:t xml:space="preserve">Choice</w:t>
+      </w:r>
+      <w:r>
+        <w:t xml:space="preserve"> </w:t>
+      </w:r>
+      <w:r>
+        <w:t xml:space="preserve">and</w:t>
+      </w:r>
+      <w:r>
+        <w:t xml:space="preserve"> </w:t>
+      </w:r>
+      <w:r>
+        <w:t xml:space="preserve">Spider Fitness</w:t>
+      </w:r>
+      <w:r>
+        <w:t xml:space="preserve">. - J. Arachnol. 27: 301–307.</w:t>
+      </w:r>
+    </w:p>
+    <w:bookmarkEnd w:id="63"/>
+    <w:bookmarkStart w:id="64" w:name="ref-Uetz.etal1992"/>
+    <w:p>
+      <w:pPr>
+        <w:pStyle w:val="Bibliography"/>
+      </w:pPr>
+      <w:r>
+        <w:t xml:space="preserve">Uetz, G. W. et al. 1992. Survivorship of</w:t>
+      </w:r>
+      <w:r>
+        <w:t xml:space="preserve"> </w:t>
+      </w:r>
+      <w:r>
+        <w:t xml:space="preserve">Wolf Spiders</w:t>
+      </w:r>
+      <w:r>
+        <w:t xml:space="preserve"> </w:t>
+      </w:r>
+      <w:r>
+        <w:t xml:space="preserve">(</w:t>
+      </w:r>
+      <w:r>
+        <w:t xml:space="preserve">Lycosidae</w:t>
+      </w:r>
+      <w:r>
+        <w:t xml:space="preserve">)</w:t>
+      </w:r>
+      <w:r>
+        <w:t xml:space="preserve"> </w:t>
+      </w:r>
+      <w:r>
+        <w:t xml:space="preserve">Reared</w:t>
+      </w:r>
+      <w:r>
+        <w:t xml:space="preserve"> </w:t>
+      </w:r>
+      <w:r>
+        <w:t xml:space="preserve">on</w:t>
+      </w:r>
+      <w:r>
+        <w:t xml:space="preserve"> </w:t>
+      </w:r>
+      <w:r>
+        <w:t xml:space="preserve">Different Diets</w:t>
+      </w:r>
+      <w:r>
+        <w:t xml:space="preserve">. - J. Arachnol. 20: 207–211.</w:t>
+      </w:r>
+    </w:p>
+    <w:bookmarkEnd w:id="64"/>
+    <w:bookmarkEnd w:id="65"/>
+    <w:bookmarkEnd w:id="66"/>
     <w:sectPr>
       <w:footerReference r:id="rId9" w:type="default"/>
       <w:pgSz w:h="15840" w:w="12240"/>

</xml_diff>

<commit_message>
knit changes to the word doc
</commit_message>
<xml_diff>
--- a/manuscript/bwm-manuscript.docx
+++ b/manuscript/bwm-manuscript.docx
@@ -7,7 +7,7 @@
         <w:pStyle w:val="Title"/>
       </w:pPr>
       <w:r>
-        <w:t xml:space="preserve">Effect</w:t>
+        <w:t xml:space="preserve">Effects</w:t>
       </w:r>
       <w:r>
         <w:t xml:space="preserve"> </w:t>
@@ -31,13 +31,7 @@
         <w:t xml:space="preserve"> </w:t>
       </w:r>
       <w:r>
-        <w:t xml:space="preserve">varying</w:t>
-      </w:r>
-      <w:r>
-        <w:t xml:space="preserve"> </w:t>
-      </w:r>
-      <w:r>
-        <w:t xml:space="preserve">diets</w:t>
+        <w:t xml:space="preserve">diet</w:t>
       </w:r>
       <w:r>
         <w:t xml:space="preserve"> </w:t>
@@ -132,6 +126,14 @@
         <w:pStyle w:val="FirstParagraph"/>
       </w:pPr>
       <w:r>
+        <w:t xml:space="preserve">…</w:t>
+      </w:r>
+    </w:p>
+    <w:p>
+      <w:pPr>
+        <w:pStyle w:val="BodyText"/>
+      </w:pPr>
+      <w:r>
         <w:t xml:space="preserve">Keywords :</w:t>
       </w:r>
     </w:p>
@@ -312,7 +314,7 @@
       </w:r>
     </w:p>
     <w:bookmarkEnd w:id="21"/>
-    <w:bookmarkStart w:id="30" w:name="materials-and-methods"/>
+    <w:bookmarkStart w:id="31" w:name="materials-and-methods"/>
     <w:p>
       <w:pPr>
         <w:pStyle w:val="Heading1"/>
@@ -363,30 +365,22 @@
       </w:r>
     </w:p>
     <w:bookmarkEnd w:id="22"/>
-    <w:bookmarkStart w:id="24" w:name="Xec73fce9c96534ce461a0dc608c0e80f3682511"/>
+    <w:bookmarkStart w:id="25" w:name="methods-for-the-field-study"/>
     <w:p>
       <w:pPr>
         <w:pStyle w:val="Heading2"/>
       </w:pPr>
       <w:r>
-        <w:t xml:space="preserve">Methods for the microbiome of spiders in the field</w:t>
-      </w:r>
-    </w:p>
-    <w:p>
-      <w:pPr>
-        <w:pStyle w:val="FirstParagraph"/>
-      </w:pPr>
-      <w:r>
-        <w:t xml:space="preserve">With L. hesperus specimens reared in the laboratory at the Université du Québec à Montréal (UQAM), several compartments (cuticles, bristles, feces, etc.) were tested with different protocols from QIAGEN and targeting different genetic materials (eithergenetic material (either DNA or bacterial RNA). It was finally determined that bacterial DNA would be extracted more efficiently with the DNeasy® PowerSoil® protocol (QIAGEN).</w:t>
-      </w:r>
-    </w:p>
-    <w:bookmarkStart w:id="23" w:name="data-collection"/>
+        <w:t xml:space="preserve">Methods for the field study</w:t>
+      </w:r>
+    </w:p>
+    <w:bookmarkStart w:id="23" w:name="field-sites"/>
     <w:p>
       <w:pPr>
         <w:pStyle w:val="Heading3"/>
       </w:pPr>
       <w:r>
-        <w:t xml:space="preserve">Data collection</w:t>
+        <w:t xml:space="preserve">Field sites</w:t>
       </w:r>
     </w:p>
     <w:p>
@@ -398,7 +392,7 @@
           <w:iCs/>
           <w:i/>
         </w:rPr>
-        <w:t xml:space="preserve">we need to describe the field conditions, temperature, precipitation, land cover, blablabla</w:t>
+        <w:t xml:space="preserve">Here, we need to describe the field conditions, temperature, precipitation, land cover, blablabla. Also provide a map of the field sites</w:t>
       </w:r>
     </w:p>
     <w:p>
@@ -406,21 +400,65 @@
         <w:pStyle w:val="BodyText"/>
       </w:pPr>
       <w:r>
-        <w:t xml:space="preserve">During the sampling period (spring 2020), a total of 14 specimens of L. Hesperus were captured in the vicinity of and outside the city of Tucson, Arizona (USA). These specimens were distributed among 4 different sites, including 2 desert wilderness sites (Chaos Canyon (CC) and Dove Mountain (DM)) and 2 urban sites (University of Arizona Campus (UA) and a Lowe’s (LO) parking lot). Spider webbing was collected for each individual captured under relatively sterile individual captured under relatively sterile conditions (latex gloves and alcohol) with a Falcon tube and a disinfected metal rod. The webs were recovered by turning the rod in the center of the specimen and was captured with a Falcon tube and a metal rod. The 14 individuals and their respective webs were identified and transported alive to storage at -20°C. The samples were finally sent by mail (placed in dry ice) to the laboratories of UQAM. The samples were placed on ice at irregular intervals during initial storage, transportation and finally final storage at the UQAM laboratories. The samples of each location and type, however, underwent this intermittent cooling uniformly.</w:t>
+        <w:t xml:space="preserve">vicinity of and outside the city of Tucson, Arizona (USA). These specimens were distributed among 4 different sites, including 2 desert wilderness sites (Chaos Canyon (CC) and Dove Mountain (DM)) and 2 urban sites (University of Arizona Campus (UA) and a Lowe’s (LO) parking lot).</w:t>
       </w:r>
     </w:p>
     <w:bookmarkEnd w:id="23"/>
+    <w:bookmarkStart w:id="24" w:name="field-data-collection"/>
+    <w:p>
+      <w:pPr>
+        <w:pStyle w:val="Heading3"/>
+      </w:pPr>
+      <w:r>
+        <w:t xml:space="preserve">Field data collection</w:t>
+      </w:r>
+    </w:p>
+    <w:p>
+      <w:pPr>
+        <w:pStyle w:val="FirstParagraph"/>
+      </w:pPr>
+      <w:r>
+        <w:t xml:space="preserve">During the spring of 2020, 14 black widow specimens were captured in the field sites described above.</w:t>
+      </w:r>
+      <w:r>
+        <w:t xml:space="preserve"> </w:t>
+      </w:r>
+      <w:r>
+        <w:rPr>
+          <w:iCs/>
+          <w:i/>
+        </w:rPr>
+        <w:t xml:space="preserve">say how many spiders where</w:t>
+      </w:r>
+      <w:r>
+        <w:t xml:space="preserve">. The web of each spider was also collected under relatively sterile conditions (latex gloves and alcohol) with a Falcon tube and a disinfected metal rod. The 14 individuals and their respective webs were identified and transported alive to be stored at -20° Celsius. The samples were then placed in a cooler with dry ice and sent by mail to the laboratory facilities at</w:t>
+      </w:r>
+      <w:r>
+        <w:t xml:space="preserve"> </w:t>
+      </w:r>
+      <w:r>
+        <w:rPr>
+          <w:iCs/>
+          <w:i/>
+        </w:rPr>
+        <w:t xml:space="preserve">UQAM</w:t>
+      </w:r>
+      <w:r>
+        <w:t xml:space="preserve">. The samples were placed on ice at irregular intervals, though uniformly for each sampling location, during initial storage, transportation, and final storage at UQAM facilities.</w:t>
+      </w:r>
+    </w:p>
     <w:bookmarkEnd w:id="24"/>
-    <w:bookmarkStart w:id="27" w:name="X7e79dc856a249c8835f6b15a49436c6e1fe1347"/>
+    <w:bookmarkEnd w:id="25"/>
+    <w:bookmarkStart w:id="27" w:name="methods-for-the-diet-experiment"/>
     <w:p>
       <w:pPr>
         <w:pStyle w:val="Heading2"/>
       </w:pPr>
       <w:r>
-        <w:t xml:space="preserve">Methods for the microbiome of spiders in the laboratory experiment</w:t>
-      </w:r>
-    </w:p>
-    <w:bookmarkStart w:id="25" w:name="feeding-bioassay"/>
+        <w:t xml:space="preserve">Methods for the diet experiment</w:t>
+      </w:r>
+    </w:p>
+    <w:bookmarkStart w:id="26" w:name="feeding-bioassay"/>
     <w:p>
       <w:pPr>
         <w:pStyle w:val="Heading3"/>
@@ -434,60 +472,108 @@
         <w:pStyle w:val="FirstParagraph"/>
       </w:pPr>
       <w:r>
-        <w:t xml:space="preserve">In a laboratory feeding experiment, we tested whether a single meal has the potential to alter the gut bacterial community of black widow.</w:t>
-      </w:r>
-      <w:r>
-        <w:t xml:space="preserve"> </w:t>
-      </w:r>
-      <w:r>
-        <w:t xml:space="preserve">The spiders were randomly allocated to three treatments: (1) no food (control), (2) a meal consisting of Gryllodes sigillatus (crickets), and (3) a meal consisting of Porcellionides pruinosus (isopod). Isopods are present in city. Isopods are poor in nutrients and contain little protein.</w:t>
-      </w:r>
-      <w:r>
-        <w:t xml:space="preserve"> </w:t>
-      </w:r>
-      <w:r>
-        <w:t xml:space="preserve">Crickets represents one of the common preys of spider in labotary. They represent a food rich in lipid and protein that is beneficial to spiders</w:t>
-      </w:r>
-      <w:r>
-        <w:t xml:space="preserve"> </w:t>
-      </w:r>
-      <w:r>
-        <w:t xml:space="preserve">Each individual was first transferred to a cardboard support where they build their web for 5 days. Second, the black widows were divided into their three distinct groups and identified in the database. Then, prey was administered weekly to maintain them at their satiation level. The diets were maintained for 6 weeks and the spiders were dissected 72 hours after their last meal. In the control group, the spiders were not fed for 6 weeks.</w:t>
-      </w:r>
-    </w:p>
-    <w:bookmarkEnd w:id="25"/>
-    <w:bookmarkStart w:id="26" w:name="cricket-and-isopod"/>
-    <w:p>
-      <w:pPr>
-        <w:pStyle w:val="Heading3"/>
-      </w:pPr>
-      <w:r>
-        <w:t xml:space="preserve">Cricket and isopod</w:t>
-      </w:r>
-    </w:p>
-    <w:p>
-      <w:pPr>
-        <w:pStyle w:val="FirstParagraph"/>
-      </w:pPr>
-      <w:r>
-        <w:t xml:space="preserve">The crickets and isopods used are within the range of potential natural prey. They both come from a controlled and ethical farm located on the south shore of Montreal.</w:t>
-      </w:r>
-      <w:r>
-        <w:t xml:space="preserve"> </w:t>
-      </w:r>
-      <w:r>
-        <w:t xml:space="preserve">For the first diet, crickets of the species Gryllodes sigillatus were chosen and raised in the laboratory. They are housed in ventilated containers and maintained at room temperature. They are fed regularly with an assortment of vegetables, pet food and plants. Crickets are a good source of protein while being low in fat. They also have a very low calcium/phosphorus ratio. For the second diet, isopods of the species Porcellionides pruinosus were chosen and raised in the laboratory. The sowbugs are small terrestrial crustaceans that are not very nutritious. They are very low in fat and protein but very rich in several minerals, including calcium. They are kept in their container in a humid culture environment and at room temperature. They are fed with carrots and vegetables about twice a week.</w:t>
+        <w:t xml:space="preserve">In a laboratory feeding experiment, we tested whether a single meal has the potential to alter the gut bacterial community of black widows. The sample size of the experiment consisted of 12 black widows. Each spider was randomly assigned to one of the following treatments: (1) no food (control, N = 4), (2) a meal consisting of</w:t>
+      </w:r>
+      <w:r>
+        <w:t xml:space="preserve"> </w:t>
+      </w:r>
+      <w:r>
+        <w:rPr>
+          <w:iCs/>
+          <w:i/>
+        </w:rPr>
+        <w:t xml:space="preserve">Gryllodes sigillatus</w:t>
+      </w:r>
+      <w:r>
+        <w:t xml:space="preserve"> </w:t>
+      </w:r>
+      <w:r>
+        <w:t xml:space="preserve">(cricket diet, N = 4) exclusively, and (3) a meal consisting of</w:t>
+      </w:r>
+      <w:r>
+        <w:t xml:space="preserve"> </w:t>
+      </w:r>
+      <w:r>
+        <w:rPr>
+          <w:iCs/>
+          <w:i/>
+        </w:rPr>
+        <w:t xml:space="preserve">Porcellionides pruinosus</w:t>
+      </w:r>
+      <w:r>
+        <w:t xml:space="preserve"> </w:t>
+      </w:r>
+      <w:r>
+        <w:t xml:space="preserve">(isopod diet, N = 4) exclusively. Crickets and isopods are within the range of potential natural prey of black widows. It has been demonstrated that isopods are present in cities (</w:t>
+      </w:r>
+      <w:r>
+        <w:rPr>
+          <w:iCs/>
+          <w:i/>
+        </w:rPr>
+        <w:t xml:space="preserve">sources?</w:t>
+      </w:r>
+      <w:r>
+        <w:t xml:space="preserve">). Isopods are nutrient-poor and contain low protein. They are however very rich in several minerals including calcium. In contrast, crickets are one of the common preys of laboratory-reared spiders. They consist of a lipid and protein-rich food that is beneficial to spiders, and they generally have a low calcium/phosphorus ratio (</w:t>
+      </w:r>
+      <w:r>
+        <w:rPr>
+          <w:iCs/>
+          <w:i/>
+        </w:rPr>
+        <w:t xml:space="preserve">source</w:t>
+      </w:r>
+      <w:r>
+        <w:t xml:space="preserve">).</w:t>
+      </w:r>
+    </w:p>
+    <w:p>
+      <w:pPr>
+        <w:pStyle w:val="BodyText"/>
+      </w:pPr>
+      <w:r>
+        <w:t xml:space="preserve">Both prey were raised in a controlled and ethical farm located on the south shore of Montreal, Quebec, Canada (</w:t>
+      </w:r>
+      <w:r>
+        <w:rPr>
+          <w:iCs/>
+          <w:i/>
+        </w:rPr>
+        <w:t xml:space="preserve">which farm</w:t>
+      </w:r>
+      <w:r>
+        <w:t xml:space="preserve">). The crickets were housed in ventilated containers maintained at room temperature. They are fed regularly with an assortment of vegetables, pet food, and plants. Isopods were kept in their container in a humid culture environment at room temperature. They were fed with carrots and vegetables about twice a week.</w:t>
+      </w:r>
+    </w:p>
+    <w:p>
+      <w:pPr>
+        <w:pStyle w:val="BodyText"/>
+      </w:pPr>
+      <w:r>
+        <w:t xml:space="preserve">We first transferred each individual spider into a cardboard support where they built their web for 5 days. Following this period, the black widows were assigned to one of the three feeding groups. We then provided prey weekly to maintain spiders at their satiation level. We maintained the spiders’ diets for a period of 6 weeks. In the control group, the spiders were not fed for 6 weeks.</w:t>
+      </w:r>
+    </w:p>
+    <w:p>
+      <w:pPr>
+        <w:pStyle w:val="BodyText"/>
+      </w:pPr>
+      <w:r>
+        <w:rPr>
+          <w:iCs/>
+          <w:i/>
+        </w:rPr>
+        <w:t xml:space="preserve">ne pas oublier de dire qu’on les a pesé</w:t>
       </w:r>
     </w:p>
     <w:bookmarkEnd w:id="26"/>
     <w:bookmarkEnd w:id="27"/>
-    <w:bookmarkStart w:id="28" w:name="X50099caa92e7433b5d423d8f9058e3740b54741"/>
+    <w:bookmarkStart w:id="28" w:name="dna-extraction-and-illumina-sequencing"/>
     <w:p>
       <w:pPr>
         <w:pStyle w:val="Heading2"/>
       </w:pPr>
       <w:r>
-        <w:t xml:space="preserve">Sample processing for the field and laboratory experiment</w:t>
+        <w:t xml:space="preserve">DNA extraction and illumina sequencing</w:t>
       </w:r>
     </w:p>
     <w:p>
@@ -511,7 +597,7 @@
         <w:pStyle w:val="BodyText"/>
       </w:pPr>
       <w:r>
-        <w:t xml:space="preserve">It is therefore the complete internal environment (fatty masses, cephalothorax, intestinal tract, ovaries, legs, etc. except for the cuticles) which is evaluated for its microbiota of spider on the field. The respective webs were first dissected and cut under the hood or Bunsen flame with knives with sterile knives and tweezers and then incorporated into solution C1 of the DNeasy® PowerSoil® kit (QIAGEN) in order to analyze their to analyze their surfaces for bacteria. For spider diet, after 6 weeks of a strict diet, three individuals per group were sacrificed in order to collect the digestive tract and the lipidic profile to extract the microbial DNA. The dissections were performed 72h after their last meal. Each spider was sterilized and then dissected under a binocular light microscope before used the DNeasy® PowerSoil® kit (QIAGEN). A PCR was performed with the bacterial DNA extracted with the PCR Master Mix (QIAGEN) as well as the buffer and amplifying solution from Invitrogen company.</w:t>
+        <w:t xml:space="preserve">It is therefore the complete internal environment (fatty masses, cephalothorax, intestinal tract, ovaries, legs, etc. except for the cuticles) which is evaluated for its microbiota of spider on the field. The respective webs were first dissected and cut under the hood or Bunsen flame with knives with sterile knives and tweezers and then incorporated into solution C1 of the DNeasy® PowerSoil® kit (QIAGEN) in order to analyze their surfaces for bacteria. For spiders used in the feeding bioessay, after 6 weeks of a strict diet, 4 individuals per group were sacrificed in order to collect the digestive tract and the lipidic profile to extract the microbial DNA. The dissections were performed 72h after their last meal. Each spider was sterilized and then dissected under a binocular light microscope before used the DNeasy® PowerSoil® kit (QIAGEN). A PCR was performed with the bacterial DNA extracted with the PCR Master Mix (QIAGEN) as well as the buffer and amplifying solution from Invitrogen company.</w:t>
       </w:r>
     </w:p>
     <w:p>
@@ -540,14 +626,147 @@
         <w:t xml:space="preserve">Polymerase : Phusion Hot Start II High-Fidelity</w:t>
       </w:r>
     </w:p>
+    <w:p>
+      <w:pPr>
+        <w:pStyle w:val="BodyText"/>
+      </w:pPr>
+      <w:r>
+        <w:t xml:space="preserve">À ajouter :</w:t>
+      </w:r>
+      <w:r>
+        <w:t xml:space="preserve"> </w:t>
+      </w:r>
+      <w:r>
+        <w:t xml:space="preserve">- Gène 16S et du 18S pour les eukaryotes</w:t>
+      </w:r>
+      <w:r>
+        <w:t xml:space="preserve"> </w:t>
+      </w:r>
+      <w:r>
+        <w:t xml:space="preserve">- Quelles régions de ces gènes</w:t>
+      </w:r>
+      <w:r>
+        <w:t xml:space="preserve"> </w:t>
+      </w:r>
+      <w:r>
+        <w:t xml:space="preserve">- Primers</w:t>
+      </w:r>
+      <w:r>
+        <w:t xml:space="preserve"> </w:t>
+      </w:r>
+      <w:r>
+        <w:t xml:space="preserve">- Plateforme d’analyse (CERMO-FC, UQAM)</w:t>
+      </w:r>
+      <w:r>
+        <w:t xml:space="preserve"> </w:t>
+      </w:r>
+      <w:r>
+        <w:t xml:space="preserve">- Negative controls</w:t>
+      </w:r>
+    </w:p>
     <w:bookmarkEnd w:id="28"/>
-    <w:bookmarkStart w:id="29" w:name="Xe09c0a14a6906ccd10e0b8f234a456446094e35"/>
+    <w:bookmarkStart w:id="29" w:name="s-rrna-gene-sequence-processing"/>
     <w:p>
       <w:pPr>
         <w:pStyle w:val="Heading2"/>
       </w:pPr>
       <w:r>
-        <w:t xml:space="preserve">Data preparation and statistical analyses</w:t>
+        <w:t xml:space="preserve">16S rRNA gene sequence processing</w:t>
+      </w:r>
+    </w:p>
+    <w:p>
+      <w:pPr>
+        <w:pStyle w:val="FirstParagraph"/>
+      </w:pPr>
+      <w:r>
+        <w:t xml:space="preserve">List of things to say:</w:t>
+      </w:r>
+      <w:r>
+        <w:t xml:space="preserve"> </w:t>
+      </w:r>
+      <w:r>
+        <w:t xml:space="preserve">- dada2</w:t>
+      </w:r>
+      <w:r>
+        <w:t xml:space="preserve"> </w:t>
+      </w:r>
+      <w:r>
+        <w:t xml:space="preserve">- packages and versions</w:t>
+      </w:r>
+      <w:r>
+        <w:t xml:space="preserve"> </w:t>
+      </w:r>
+      <w:r>
+        <w:t xml:space="preserve">- reference databases</w:t>
+      </w:r>
+      <w:r>
+        <w:t xml:space="preserve"> </w:t>
+      </w:r>
+      <w:r>
+        <w:t xml:space="preserve">- rarefaction for webs</w:t>
+      </w:r>
+    </w:p>
+    <w:bookmarkEnd w:id="29"/>
+    <w:bookmarkStart w:id="30" w:name="statistical-analyses"/>
+    <w:p>
+      <w:pPr>
+        <w:pStyle w:val="Heading2"/>
+      </w:pPr>
+      <w:r>
+        <w:t xml:space="preserve">Statistical analyses</w:t>
+      </w:r>
+    </w:p>
+    <w:p>
+      <w:pPr>
+        <w:pStyle w:val="FirstParagraph"/>
+      </w:pPr>
+      <w:r>
+        <w:t xml:space="preserve">Process :</w:t>
+      </w:r>
+      <w:r>
+        <w:t xml:space="preserve"> </w:t>
+      </w:r>
+      <w:r>
+        <w:t xml:space="preserve">- compare species richness between env</w:t>
+      </w:r>
+      <w:r>
+        <w:t xml:space="preserve"> </w:t>
+      </w:r>
+      <w:r>
+        <w:t xml:space="preserve">- compare species richness between diets</w:t>
+      </w:r>
+    </w:p>
+    <w:p>
+      <w:pPr>
+        <w:numPr>
+          <w:ilvl w:val="0"/>
+          <w:numId w:val="1001"/>
+        </w:numPr>
+      </w:pPr>
+      <w:r>
+        <w:t xml:space="preserve">compare beta diversity using copula models for spiders</w:t>
+      </w:r>
+    </w:p>
+    <w:p>
+      <w:pPr>
+        <w:numPr>
+          <w:ilvl w:val="0"/>
+          <w:numId w:val="1001"/>
+        </w:numPr>
+      </w:pPr>
+      <w:r>
+        <w:t xml:space="preserve">compare beta diversity using NMDS for webs</w:t>
+      </w:r>
+    </w:p>
+    <w:p>
+      <w:pPr>
+        <w:numPr>
+          <w:ilvl w:val="0"/>
+          <w:numId w:val="1001"/>
+        </w:numPr>
+      </w:pPr>
+      <w:r>
+        <w:t xml:space="preserve">Compare the taxa with barplots?</w:t>
       </w:r>
     </w:p>
     <w:p>
@@ -555,9 +774,9 @@
         <w:br w:type="page"/>
       </w:r>
     </w:p>
-    <w:bookmarkEnd w:id="29"/>
     <w:bookmarkEnd w:id="30"/>
-    <w:bookmarkStart w:id="31" w:name="results"/>
+    <w:bookmarkEnd w:id="31"/>
+    <w:bookmarkStart w:id="32" w:name="results"/>
     <w:p>
       <w:pPr>
         <w:pStyle w:val="Heading1"/>
@@ -571,8 +790,8 @@
         <w:br w:type="page"/>
       </w:r>
     </w:p>
-    <w:bookmarkEnd w:id="31"/>
-    <w:bookmarkStart w:id="32" w:name="discussion"/>
+    <w:bookmarkEnd w:id="32"/>
+    <w:bookmarkStart w:id="33" w:name="discussion"/>
     <w:p>
       <w:pPr>
         <w:pStyle w:val="Heading1"/>
@@ -598,8 +817,8 @@
         <w:br w:type="page"/>
       </w:r>
     </w:p>
-    <w:bookmarkEnd w:id="32"/>
-    <w:bookmarkStart w:id="66" w:name="references"/>
+    <w:bookmarkEnd w:id="33"/>
+    <w:bookmarkStart w:id="67" w:name="references"/>
     <w:p>
       <w:pPr>
         <w:pStyle w:val="Heading1"/>
@@ -608,8 +827,8 @@
         <w:t xml:space="preserve">References</w:t>
       </w:r>
     </w:p>
-    <w:bookmarkStart w:id="65" w:name="refs"/>
-    <w:bookmarkStart w:id="34" w:name="ref-Boone.etal2013"/>
+    <w:bookmarkStart w:id="66" w:name="refs"/>
+    <w:bookmarkStart w:id="35" w:name="ref-Boone.etal2013"/>
     <w:p>
       <w:pPr>
         <w:pStyle w:val="Bibliography"/>
@@ -620,7 +839,7 @@
       <w:r>
         <w:t xml:space="preserve"> </w:t>
       </w:r>
-      <w:hyperlink r:id="rId33">
+      <w:hyperlink r:id="rId34">
         <w:r>
           <w:rPr>
             <w:rStyle w:val="Hyperlink"/>
@@ -692,8 +911,8 @@
         <w:t xml:space="preserve">. - Journal of Chemical Ecology 39: 1003–1006.</w:t>
       </w:r>
     </w:p>
-    <w:bookmarkEnd w:id="34"/>
-    <w:bookmarkStart w:id="36" w:name="ref-Bosmans.etal2018"/>
+    <w:bookmarkEnd w:id="35"/>
+    <w:bookmarkStart w:id="37" w:name="ref-Bosmans.etal2018"/>
     <w:p>
       <w:pPr>
         <w:pStyle w:val="Bibliography"/>
@@ -704,7 +923,7 @@
       <w:r>
         <w:t xml:space="preserve"> </w:t>
       </w:r>
-      <w:hyperlink r:id="rId35">
+      <w:hyperlink r:id="rId36">
         <w:r>
           <w:rPr>
             <w:rStyle w:val="Hyperlink"/>
@@ -734,8 +953,8 @@
         <w:t xml:space="preserve">. - PLOS ONE 13: e0204612.</w:t>
       </w:r>
     </w:p>
-    <w:bookmarkEnd w:id="36"/>
-    <w:bookmarkStart w:id="38" w:name="ref-Brune.Ohkuma2011"/>
+    <w:bookmarkEnd w:id="37"/>
+    <w:bookmarkStart w:id="39" w:name="ref-Brune.Ohkuma2011"/>
     <w:p>
       <w:pPr>
         <w:pStyle w:val="Bibliography"/>
@@ -746,7 +965,7 @@
       <w:r>
         <w:t xml:space="preserve"> </w:t>
       </w:r>
-      <w:hyperlink r:id="rId37">
+      <w:hyperlink r:id="rId38">
         <w:r>
           <w:rPr>
             <w:rStyle w:val="Hyperlink"/>
@@ -821,8 +1040,8 @@
         <w:t xml:space="preserve">, pp. 439–475.</w:t>
       </w:r>
     </w:p>
-    <w:bookmarkEnd w:id="38"/>
-    <w:bookmarkStart w:id="40" w:name="ref-De.etal2022"/>
+    <w:bookmarkEnd w:id="39"/>
+    <w:bookmarkStart w:id="41" w:name="ref-De.etal2022"/>
     <w:p>
       <w:pPr>
         <w:pStyle w:val="Bibliography"/>
@@ -833,7 +1052,7 @@
       <w:r>
         <w:t xml:space="preserve"> </w:t>
       </w:r>
-      <w:hyperlink r:id="rId39">
+      <w:hyperlink r:id="rId40">
         <w:r>
           <w:rPr>
             <w:rStyle w:val="Hyperlink"/>
@@ -869,8 +1088,8 @@
         <w:t xml:space="preserve">. - Trop Ecol 63: 209–215.</w:t>
       </w:r>
     </w:p>
-    <w:bookmarkEnd w:id="40"/>
-    <w:bookmarkStart w:id="42" w:name="ref-Engel.Moran2013"/>
+    <w:bookmarkEnd w:id="41"/>
+    <w:bookmarkStart w:id="43" w:name="ref-Engel.Moran2013"/>
     <w:p>
       <w:pPr>
         <w:pStyle w:val="Bibliography"/>
@@ -881,7 +1100,7 @@
       <w:r>
         <w:t xml:space="preserve"> </w:t>
       </w:r>
-      <w:hyperlink r:id="rId41">
+      <w:hyperlink r:id="rId42">
         <w:r>
           <w:rPr>
             <w:rStyle w:val="Hyperlink"/>
@@ -911,8 +1130,8 @@
         <w:t xml:space="preserve">. - FEMS Microbiology Reviews 37: 699–735.</w:t>
       </w:r>
     </w:p>
-    <w:bookmarkEnd w:id="42"/>
-    <w:bookmarkStart w:id="44" w:name="ref-Giribet.Edgecombe2010"/>
+    <w:bookmarkEnd w:id="43"/>
+    <w:bookmarkStart w:id="45" w:name="ref-Giribet.Edgecombe2010"/>
     <w:p>
       <w:pPr>
         <w:pStyle w:val="Bibliography"/>
@@ -923,7 +1142,7 @@
       <w:r>
         <w:t xml:space="preserve"> </w:t>
       </w:r>
-      <w:hyperlink r:id="rId43">
+      <w:hyperlink r:id="rId44">
         <w:r>
           <w:rPr>
             <w:rStyle w:val="Hyperlink"/>
@@ -971,8 +1190,8 @@
         <w:t xml:space="preserve">. - Annual review of entomology 57: 167–86.</w:t>
       </w:r>
     </w:p>
-    <w:bookmarkEnd w:id="44"/>
-    <w:bookmarkStart w:id="46" w:name="ref-Gregoric.etal2022"/>
+    <w:bookmarkEnd w:id="45"/>
+    <w:bookmarkStart w:id="47" w:name="ref-Gregoric.etal2022"/>
     <w:p>
       <w:pPr>
         <w:pStyle w:val="Bibliography"/>
@@ -983,7 +1202,7 @@
       <w:r>
         <w:t xml:space="preserve"> </w:t>
       </w:r>
-      <w:hyperlink r:id="rId45">
+      <w:hyperlink r:id="rId46">
         <w:r>
           <w:rPr>
             <w:rStyle w:val="Hyperlink"/>
@@ -1043,8 +1262,8 @@
         <w:t xml:space="preserve">. - Mol. Ecol. Resour. in press.</w:t>
       </w:r>
     </w:p>
-    <w:bookmarkEnd w:id="46"/>
-    <w:bookmarkStart w:id="48" w:name="ref-Hallmann.etal2017"/>
+    <w:bookmarkEnd w:id="47"/>
+    <w:bookmarkStart w:id="49" w:name="ref-Hallmann.etal2017"/>
     <w:p>
       <w:pPr>
         <w:pStyle w:val="Bibliography"/>
@@ -1055,7 +1274,7 @@
       <w:r>
         <w:t xml:space="preserve"> </w:t>
       </w:r>
-      <w:hyperlink r:id="rId47">
+      <w:hyperlink r:id="rId48">
         <w:r>
           <w:rPr>
             <w:rStyle w:val="Hyperlink"/>
@@ -1067,8 +1286,8 @@
         <w:t xml:space="preserve">. - PLOS ONE 12: e0185809.</w:t>
       </w:r>
     </w:p>
-    <w:bookmarkEnd w:id="48"/>
-    <w:bookmarkStart w:id="50" w:name="ref-Hose.etal2002"/>
+    <w:bookmarkEnd w:id="49"/>
+    <w:bookmarkStart w:id="51" w:name="ref-Hose.etal2002"/>
     <w:p>
       <w:pPr>
         <w:pStyle w:val="Bibliography"/>
@@ -1079,7 +1298,7 @@
       <w:r>
         <w:t xml:space="preserve"> </w:t>
       </w:r>
-      <w:hyperlink r:id="rId49">
+      <w:hyperlink r:id="rId50">
         <w:r>
           <w:rPr>
             <w:rStyle w:val="Hyperlink"/>
@@ -1091,8 +1310,8 @@
         <w:t xml:space="preserve">. - Environmental Pollution 120: 725–733.</w:t>
       </w:r>
     </w:p>
-    <w:bookmarkEnd w:id="50"/>
-    <w:bookmarkStart w:id="52" w:name="ref-Kennedy.etal2020"/>
+    <w:bookmarkEnd w:id="51"/>
+    <w:bookmarkStart w:id="53" w:name="ref-Kennedy.etal2020"/>
     <w:p>
       <w:pPr>
         <w:pStyle w:val="Bibliography"/>
@@ -1103,7 +1322,7 @@
       <w:r>
         <w:t xml:space="preserve"> </w:t>
       </w:r>
-      <w:hyperlink r:id="rId51">
+      <w:hyperlink r:id="rId52">
         <w:r>
           <w:rPr>
             <w:rStyle w:val="Hyperlink"/>
@@ -1163,8 +1382,8 @@
         <w:t xml:space="preserve">. - Mol. Ecol. 29: 1001–1015.</w:t>
       </w:r>
     </w:p>
-    <w:bookmarkEnd w:id="52"/>
-    <w:bookmarkStart w:id="54" w:name="ref-LeBlanc.etal2013"/>
+    <w:bookmarkEnd w:id="53"/>
+    <w:bookmarkStart w:id="55" w:name="ref-LeBlanc.etal2013"/>
     <w:p>
       <w:pPr>
         <w:pStyle w:val="Bibliography"/>
@@ -1175,7 +1394,7 @@
       <w:r>
         <w:t xml:space="preserve"> </w:t>
       </w:r>
-      <w:hyperlink r:id="rId53">
+      <w:hyperlink r:id="rId54">
         <w:r>
           <w:rPr>
             <w:rStyle w:val="Hyperlink"/>
@@ -1187,8 +1406,8 @@
         <w:t xml:space="preserve">. - Curr. Opin. Biotechnol. 24: 160–168.</w:t>
       </w:r>
     </w:p>
-    <w:bookmarkEnd w:id="54"/>
-    <w:bookmarkStart w:id="56" w:name="ref-Newbold.etal2015"/>
+    <w:bookmarkEnd w:id="55"/>
+    <w:bookmarkStart w:id="57" w:name="ref-Newbold.etal2015"/>
     <w:p>
       <w:pPr>
         <w:pStyle w:val="Bibliography"/>
@@ -1199,7 +1418,7 @@
       <w:r>
         <w:t xml:space="preserve"> </w:t>
       </w:r>
-      <w:hyperlink r:id="rId55">
+      <w:hyperlink r:id="rId56">
         <w:r>
           <w:rPr>
             <w:rStyle w:val="Hyperlink"/>
@@ -1211,8 +1430,8 @@
         <w:t xml:space="preserve">. - Nature 520: 45–50.</w:t>
       </w:r>
     </w:p>
-    <w:bookmarkEnd w:id="56"/>
-    <w:bookmarkStart w:id="58" w:name="ref-Ng.etal2018"/>
+    <w:bookmarkEnd w:id="57"/>
+    <w:bookmarkStart w:id="59" w:name="ref-Ng.etal2018"/>
     <w:p>
       <w:pPr>
         <w:pStyle w:val="Bibliography"/>
@@ -1223,7 +1442,7 @@
       <w:r>
         <w:t xml:space="preserve"> </w:t>
       </w:r>
-      <w:hyperlink r:id="rId57">
+      <w:hyperlink r:id="rId58">
         <w:r>
           <w:rPr>
             <w:rStyle w:val="Hyperlink"/>
@@ -1235,8 +1454,8 @@
         <w:t xml:space="preserve">. - Ecol. Evol. 8: 4704–4720.</w:t>
       </w:r>
     </w:p>
-    <w:bookmarkEnd w:id="58"/>
-    <w:bookmarkStart w:id="60" w:name="ref-Parks.etal2017"/>
+    <w:bookmarkEnd w:id="59"/>
+    <w:bookmarkStart w:id="61" w:name="ref-Parks.etal2017"/>
     <w:p>
       <w:pPr>
         <w:pStyle w:val="Bibliography"/>
@@ -1247,7 +1466,7 @@
       <w:r>
         <w:t xml:space="preserve"> </w:t>
       </w:r>
-      <w:hyperlink r:id="rId59">
+      <w:hyperlink r:id="rId60">
         <w:r>
           <w:rPr>
             <w:rStyle w:val="Hyperlink"/>
@@ -1259,8 +1478,8 @@
         <w:t xml:space="preserve">. - Curr. Zool. 64: 721–726.</w:t>
       </w:r>
     </w:p>
-    <w:bookmarkEnd w:id="60"/>
-    <w:bookmarkStart w:id="62" w:name="ref-Seibold.etal2019"/>
+    <w:bookmarkEnd w:id="61"/>
+    <w:bookmarkStart w:id="63" w:name="ref-Seibold.etal2019"/>
     <w:p>
       <w:pPr>
         <w:pStyle w:val="Bibliography"/>
@@ -1271,7 +1490,7 @@
       <w:r>
         <w:t xml:space="preserve"> </w:t>
       </w:r>
-      <w:hyperlink r:id="rId61">
+      <w:hyperlink r:id="rId62">
         <w:r>
           <w:rPr>
             <w:rStyle w:val="Hyperlink"/>
@@ -1283,8 +1502,8 @@
         <w:t xml:space="preserve">. - Nature 574: 671–674.</w:t>
       </w:r>
     </w:p>
-    <w:bookmarkEnd w:id="62"/>
-    <w:bookmarkStart w:id="63" w:name="ref-Toft1999"/>
+    <w:bookmarkEnd w:id="63"/>
+    <w:bookmarkStart w:id="64" w:name="ref-Toft1999"/>
     <w:p>
       <w:pPr>
         <w:pStyle w:val="Bibliography"/>
@@ -1314,8 +1533,8 @@
         <w:t xml:space="preserve">. - J. Arachnol. 27: 301–307.</w:t>
       </w:r>
     </w:p>
-    <w:bookmarkEnd w:id="63"/>
-    <w:bookmarkStart w:id="64" w:name="ref-Uetz.etal1992"/>
+    <w:bookmarkEnd w:id="64"/>
+    <w:bookmarkStart w:id="65" w:name="ref-Uetz.etal1992"/>
     <w:p>
       <w:pPr>
         <w:pStyle w:val="Bibliography"/>
@@ -1363,9 +1582,9 @@
         <w:t xml:space="preserve">. - J. Arachnol. 20: 207–211.</w:t>
       </w:r>
     </w:p>
-    <w:bookmarkEnd w:id="64"/>
     <w:bookmarkEnd w:id="65"/>
     <w:bookmarkEnd w:id="66"/>
+    <w:bookmarkEnd w:id="67"/>
     <w:sectPr>
       <w:footerReference r:id="rId9" w:type="default"/>
       <w:pgSz w:h="15840" w:w="12240"/>
@@ -1636,11 +1855,90 @@
       </w:pPr>
     </w:lvl>
   </w:abstractNum>
+  <w:abstractNum w:abstractNumId="991">
+    <w:nsid w:val="A991"/>
+    <w:multiLevelType w:val="multilevel"/>
+    <w:lvl w:ilvl="0">
+      <w:numFmt w:val="bullet"/>
+      <w:lvlText w:val="•"/>
+      <w:lvlJc w:val="left"/>
+      <w:pPr>
+        <w:ind w:left="720" w:hanging="480"/>
+      </w:pPr>
+    </w:lvl>
+    <w:lvl w:ilvl="1">
+      <w:numFmt w:val="bullet"/>
+      <w:lvlText w:val="–"/>
+      <w:lvlJc w:val="left"/>
+      <w:pPr>
+        <w:ind w:left="1440" w:hanging="480"/>
+      </w:pPr>
+    </w:lvl>
+    <w:lvl w:ilvl="2">
+      <w:numFmt w:val="bullet"/>
+      <w:lvlText w:val="•"/>
+      <w:lvlJc w:val="left"/>
+      <w:pPr>
+        <w:ind w:left="2160" w:hanging="480"/>
+      </w:pPr>
+    </w:lvl>
+    <w:lvl w:ilvl="3">
+      <w:numFmt w:val="bullet"/>
+      <w:lvlText w:val="–"/>
+      <w:lvlJc w:val="left"/>
+      <w:pPr>
+        <w:ind w:left="2880" w:hanging="480"/>
+      </w:pPr>
+    </w:lvl>
+    <w:lvl w:ilvl="4">
+      <w:numFmt w:val="bullet"/>
+      <w:lvlText w:val="•"/>
+      <w:lvlJc w:val="left"/>
+      <w:pPr>
+        <w:ind w:left="3600" w:hanging="480"/>
+      </w:pPr>
+    </w:lvl>
+    <w:lvl w:ilvl="5">
+      <w:numFmt w:val="bullet"/>
+      <w:lvlText w:val="–"/>
+      <w:lvlJc w:val="left"/>
+      <w:pPr>
+        <w:ind w:left="4320" w:hanging="480"/>
+      </w:pPr>
+    </w:lvl>
+    <w:lvl w:ilvl="6">
+      <w:numFmt w:val="bullet"/>
+      <w:lvlText w:val="•"/>
+      <w:lvlJc w:val="left"/>
+      <w:pPr>
+        <w:ind w:left="5040" w:hanging="480"/>
+      </w:pPr>
+    </w:lvl>
+    <w:lvl w:ilvl="7">
+      <w:numFmt w:val="bullet"/>
+      <w:lvlText w:val="–"/>
+      <w:lvlJc w:val="left"/>
+      <w:pPr>
+        <w:ind w:left="5760" w:hanging="480"/>
+      </w:pPr>
+    </w:lvl>
+    <w:lvl w:ilvl="8">
+      <w:numFmt w:val="bullet"/>
+      <w:lvlText w:val="•"/>
+      <w:lvlJc w:val="left"/>
+      <w:pPr>
+        <w:ind w:left="6480" w:hanging="480"/>
+      </w:pPr>
+    </w:lvl>
+  </w:abstractNum>
   <w:num w:numId="1">
     <w:abstractNumId w:val="0"/>
   </w:num>
   <w:num w:numId="1000">
     <w:abstractNumId w:val="990"/>
+  </w:num>
+  <w:num w:numId="1001">
+    <w:abstractNumId w:val="991"/>
   </w:num>
 </w:numbering>
 </file>

</xml_diff>